<commit_message>
Final CPU simulation's reports and images added
</commit_message>
<xml_diff>
--- a/CAO report.docx
+++ b/CAO report.docx
@@ -445,21 +445,12 @@
           <w:szCs w:val="24"/>
         </w:rPr>
       </w:pPr>
-      <w:proofErr w:type="spellStart"/>
       <w:r>
         <w:rPr>
           <w:rFonts w:eastAsia="Times New Roman" w:cs="Times New Roman"/>
           <w:szCs w:val="24"/>
         </w:rPr>
-        <w:t>Bijay</w:t>
-      </w:r>
-      <w:proofErr w:type="spellEnd"/>
-      <w:r>
-        <w:rPr>
-          <w:rFonts w:eastAsia="Times New Roman" w:cs="Times New Roman"/>
-          <w:szCs w:val="24"/>
-        </w:rPr>
-        <w:t xml:space="preserve"> Shrestha (47)</w:t>
+        <w:t>Bijay Shrestha (47)</w:t>
       </w:r>
     </w:p>
     <w:p>
@@ -527,6 +518,13 @@
     </w:p>
     <w:sdt>
       <w:sdtPr>
+        <w:rPr>
+          <w:rFonts w:ascii="Times New Roman" w:eastAsia="Arial" w:hAnsi="Times New Roman" w:cs="Arial"/>
+          <w:color w:val="auto"/>
+          <w:sz w:val="24"/>
+          <w:szCs w:val="22"/>
+          <w:lang w:val="en"/>
+        </w:rPr>
         <w:id w:val="2028126968"/>
         <w:docPartObj>
           <w:docPartGallery w:val="Table of Contents"/>
@@ -535,14 +533,9 @@
       </w:sdtPr>
       <w:sdtEndPr>
         <w:rPr>
-          <w:rFonts w:ascii="Times New Roman" w:eastAsia="Arial" w:hAnsi="Times New Roman" w:cs="Arial"/>
           <w:b/>
           <w:bCs/>
           <w:noProof/>
-          <w:color w:val="auto"/>
-          <w:sz w:val="24"/>
-          <w:szCs w:val="22"/>
-          <w:lang w:val="en"/>
         </w:rPr>
       </w:sdtEndPr>
       <w:sdtContent>
@@ -574,7 +567,7 @@
           <w:r>
             <w:fldChar w:fldCharType="separate"/>
           </w:r>
-          <w:hyperlink w:anchor="_Toc31622674" w:history="1">
+          <w:hyperlink w:anchor="_Toc33441497" w:history="1">
             <w:r>
               <w:rPr>
                 <w:rStyle w:val="Hyperlink"/>
@@ -601,7 +594,7 @@
                 <w:noProof/>
                 <w:webHidden/>
               </w:rPr>
-              <w:instrText xml:space="preserve"> PAGEREF _Toc31622674 \h </w:instrText>
+              <w:instrText xml:space="preserve"> PAGEREF _Toc33441497 \h </w:instrText>
             </w:r>
             <w:r>
               <w:rPr>
@@ -643,7 +636,7 @@
               <w:noProof/>
             </w:rPr>
           </w:pPr>
-          <w:hyperlink w:anchor="_Toc31622675" w:history="1">
+          <w:hyperlink w:anchor="_Toc33441498" w:history="1">
             <w:r>
               <w:rPr>
                 <w:rStyle w:val="Hyperlink"/>
@@ -670,7 +663,7 @@
                 <w:noProof/>
                 <w:webHidden/>
               </w:rPr>
-              <w:instrText xml:space="preserve"> PAGEREF _Toc31622675 \h </w:instrText>
+              <w:instrText xml:space="preserve"> PAGEREF _Toc33441498 \h </w:instrText>
             </w:r>
             <w:r>
               <w:rPr>
@@ -712,7 +705,7 @@
               <w:noProof/>
             </w:rPr>
           </w:pPr>
-          <w:hyperlink w:anchor="_Toc31622676" w:history="1">
+          <w:hyperlink w:anchor="_Toc33441499" w:history="1">
             <w:r>
               <w:rPr>
                 <w:rStyle w:val="Hyperlink"/>
@@ -739,7 +732,7 @@
                 <w:noProof/>
                 <w:webHidden/>
               </w:rPr>
-              <w:instrText xml:space="preserve"> PAGEREF _Toc31622676 \h </w:instrText>
+              <w:instrText xml:space="preserve"> PAGEREF _Toc33441499 \h </w:instrText>
             </w:r>
             <w:r>
               <w:rPr>
@@ -781,7 +774,7 @@
               <w:noProof/>
             </w:rPr>
           </w:pPr>
-          <w:hyperlink w:anchor="_Toc31622677" w:history="1">
+          <w:hyperlink w:anchor="_Toc33441500" w:history="1">
             <w:r>
               <w:rPr>
                 <w:rStyle w:val="Hyperlink"/>
@@ -808,7 +801,7 @@
                 <w:noProof/>
                 <w:webHidden/>
               </w:rPr>
-              <w:instrText xml:space="preserve"> PAGEREF _Toc31622677 \h </w:instrText>
+              <w:instrText xml:space="preserve"> PAGEREF _Toc33441500 \h </w:instrText>
             </w:r>
             <w:r>
               <w:rPr>
@@ -850,7 +843,7 @@
               <w:noProof/>
             </w:rPr>
           </w:pPr>
-          <w:hyperlink w:anchor="_Toc31622678" w:history="1">
+          <w:hyperlink w:anchor="_Toc33441501" w:history="1">
             <w:r>
               <w:rPr>
                 <w:rStyle w:val="Hyperlink"/>
@@ -877,7 +870,7 @@
                 <w:noProof/>
                 <w:webHidden/>
               </w:rPr>
-              <w:instrText xml:space="preserve"> PAGEREF _Toc31622678 \h </w:instrText>
+              <w:instrText xml:space="preserve"> PAGEREF _Toc33441501 \h </w:instrText>
             </w:r>
             <w:r>
               <w:rPr>
@@ -919,7 +912,7 @@
               <w:noProof/>
             </w:rPr>
           </w:pPr>
-          <w:hyperlink w:anchor="_Toc31622679" w:history="1">
+          <w:hyperlink w:anchor="_Toc33441502" w:history="1">
             <w:r>
               <w:rPr>
                 <w:rStyle w:val="Hyperlink"/>
@@ -946,7 +939,7 @@
                 <w:noProof/>
                 <w:webHidden/>
               </w:rPr>
-              <w:instrText xml:space="preserve"> PAGEREF _Toc31622679 \h </w:instrText>
+              <w:instrText xml:space="preserve"> PAGEREF _Toc33441502 \h </w:instrText>
             </w:r>
             <w:r>
               <w:rPr>
@@ -988,7 +981,7 @@
               <w:noProof/>
             </w:rPr>
           </w:pPr>
-          <w:hyperlink w:anchor="_Toc31622680" w:history="1">
+          <w:hyperlink w:anchor="_Toc33441503" w:history="1">
             <w:r>
               <w:rPr>
                 <w:rStyle w:val="Hyperlink"/>
@@ -1015,7 +1008,7 @@
                 <w:noProof/>
                 <w:webHidden/>
               </w:rPr>
-              <w:instrText xml:space="preserve"> PAGEREF _Toc31622680 \h </w:instrText>
+              <w:instrText xml:space="preserve"> PAGEREF _Toc33441503 \h </w:instrText>
             </w:r>
             <w:r>
               <w:rPr>
@@ -1057,7 +1050,7 @@
               <w:noProof/>
             </w:rPr>
           </w:pPr>
-          <w:hyperlink w:anchor="_Toc31622681" w:history="1">
+          <w:hyperlink w:anchor="_Toc33441504" w:history="1">
             <w:r>
               <w:rPr>
                 <w:rStyle w:val="Hyperlink"/>
@@ -1084,7 +1077,7 @@
                 <w:noProof/>
                 <w:webHidden/>
               </w:rPr>
-              <w:instrText xml:space="preserve"> PAGEREF _Toc31622681 \h </w:instrText>
+              <w:instrText xml:space="preserve"> PAGEREF _Toc33441504 \h </w:instrText>
             </w:r>
             <w:r>
               <w:rPr>
@@ -1126,7 +1119,7 @@
               <w:noProof/>
             </w:rPr>
           </w:pPr>
-          <w:hyperlink w:anchor="_Toc31622682" w:history="1">
+          <w:hyperlink w:anchor="_Toc33441505" w:history="1">
             <w:r>
               <w:rPr>
                 <w:rStyle w:val="Hyperlink"/>
@@ -1153,7 +1146,7 @@
                 <w:noProof/>
                 <w:webHidden/>
               </w:rPr>
-              <w:instrText xml:space="preserve"> PAGEREF _Toc31622682 \h </w:instrText>
+              <w:instrText xml:space="preserve"> PAGEREF _Toc33441505 \h </w:instrText>
             </w:r>
             <w:r>
               <w:rPr>
@@ -1195,13 +1188,13 @@
               <w:noProof/>
             </w:rPr>
           </w:pPr>
-          <w:hyperlink w:anchor="_Toc31622683" w:history="1">
+          <w:hyperlink w:anchor="_Toc33441506" w:history="1">
             <w:r>
               <w:rPr>
                 <w:rStyle w:val="Hyperlink"/>
                 <w:noProof/>
               </w:rPr>
-              <w:t>2.3.2 Memory</w:t>
+              <w:t>2.3.3 Control Signals</w:t>
             </w:r>
             <w:r>
               <w:rPr>
@@ -1222,7 +1215,7 @@
                 <w:noProof/>
                 <w:webHidden/>
               </w:rPr>
-              <w:instrText xml:space="preserve"> PAGEREF _Toc31622683 \h </w:instrText>
+              <w:instrText xml:space="preserve"> PAGEREF _Toc33441506 \h </w:instrText>
             </w:r>
             <w:r>
               <w:rPr>
@@ -1242,7 +1235,421 @@
                 <w:noProof/>
                 <w:webHidden/>
               </w:rPr>
-              <w:t>25</w:t>
+              <w:t>24</w:t>
+            </w:r>
+            <w:r>
+              <w:rPr>
+                <w:noProof/>
+                <w:webHidden/>
+              </w:rPr>
+              <w:fldChar w:fldCharType="end"/>
+            </w:r>
+          </w:hyperlink>
+        </w:p>
+        <w:p>
+          <w:pPr>
+            <w:pStyle w:val="TOC1"/>
+            <w:tabs>
+              <w:tab w:val="right" w:leader="dot" w:pos="9350"/>
+            </w:tabs>
+            <w:rPr>
+              <w:rFonts w:cstheme="minorBidi"/>
+              <w:noProof/>
+            </w:rPr>
+          </w:pPr>
+          <w:hyperlink w:anchor="_Toc33441507" w:history="1">
+            <w:r>
+              <w:rPr>
+                <w:rStyle w:val="Hyperlink"/>
+                <w:noProof/>
+              </w:rPr>
+              <w:t>3. FlipFlops</w:t>
+            </w:r>
+            <w:r>
+              <w:rPr>
+                <w:noProof/>
+                <w:webHidden/>
+              </w:rPr>
+              <w:tab/>
+            </w:r>
+            <w:r>
+              <w:rPr>
+                <w:noProof/>
+                <w:webHidden/>
+              </w:rPr>
+              <w:fldChar w:fldCharType="begin"/>
+            </w:r>
+            <w:r>
+              <w:rPr>
+                <w:noProof/>
+                <w:webHidden/>
+              </w:rPr>
+              <w:instrText xml:space="preserve"> PAGEREF _Toc33441507 \h </w:instrText>
+            </w:r>
+            <w:r>
+              <w:rPr>
+                <w:noProof/>
+                <w:webHidden/>
+              </w:rPr>
+            </w:r>
+            <w:r>
+              <w:rPr>
+                <w:noProof/>
+                <w:webHidden/>
+              </w:rPr>
+              <w:fldChar w:fldCharType="separate"/>
+            </w:r>
+            <w:r>
+              <w:rPr>
+                <w:noProof/>
+                <w:webHidden/>
+              </w:rPr>
+              <w:t>32</w:t>
+            </w:r>
+            <w:r>
+              <w:rPr>
+                <w:noProof/>
+                <w:webHidden/>
+              </w:rPr>
+              <w:fldChar w:fldCharType="end"/>
+            </w:r>
+          </w:hyperlink>
+        </w:p>
+        <w:p>
+          <w:pPr>
+            <w:pStyle w:val="TOC1"/>
+            <w:tabs>
+              <w:tab w:val="right" w:leader="dot" w:pos="9350"/>
+            </w:tabs>
+            <w:rPr>
+              <w:rFonts w:cstheme="minorBidi"/>
+              <w:noProof/>
+            </w:rPr>
+          </w:pPr>
+          <w:hyperlink w:anchor="_Toc33441508" w:history="1">
+            <w:r>
+              <w:rPr>
+                <w:rStyle w:val="Hyperlink"/>
+                <w:noProof/>
+              </w:rPr>
+              <w:t>4. Number of Components Used</w:t>
+            </w:r>
+            <w:r>
+              <w:rPr>
+                <w:noProof/>
+                <w:webHidden/>
+              </w:rPr>
+              <w:tab/>
+            </w:r>
+            <w:r>
+              <w:rPr>
+                <w:noProof/>
+                <w:webHidden/>
+              </w:rPr>
+              <w:fldChar w:fldCharType="begin"/>
+            </w:r>
+            <w:r>
+              <w:rPr>
+                <w:noProof/>
+                <w:webHidden/>
+              </w:rPr>
+              <w:instrText xml:space="preserve"> PAGEREF _Toc33441508 \h </w:instrText>
+            </w:r>
+            <w:r>
+              <w:rPr>
+                <w:noProof/>
+                <w:webHidden/>
+              </w:rPr>
+            </w:r>
+            <w:r>
+              <w:rPr>
+                <w:noProof/>
+                <w:webHidden/>
+              </w:rPr>
+              <w:fldChar w:fldCharType="separate"/>
+            </w:r>
+            <w:r>
+              <w:rPr>
+                <w:noProof/>
+                <w:webHidden/>
+              </w:rPr>
+              <w:t>33</w:t>
+            </w:r>
+            <w:r>
+              <w:rPr>
+                <w:noProof/>
+                <w:webHidden/>
+              </w:rPr>
+              <w:fldChar w:fldCharType="end"/>
+            </w:r>
+          </w:hyperlink>
+        </w:p>
+        <w:p>
+          <w:pPr>
+            <w:pStyle w:val="TOC1"/>
+            <w:tabs>
+              <w:tab w:val="right" w:leader="dot" w:pos="9350"/>
+            </w:tabs>
+            <w:rPr>
+              <w:rFonts w:cstheme="minorBidi"/>
+              <w:noProof/>
+            </w:rPr>
+          </w:pPr>
+          <w:hyperlink w:anchor="_Toc33441509" w:history="1">
+            <w:r>
+              <w:rPr>
+                <w:rStyle w:val="Hyperlink"/>
+                <w:noProof/>
+              </w:rPr>
+              <w:t>5. Explanation of instruction</w:t>
+            </w:r>
+            <w:r>
+              <w:rPr>
+                <w:noProof/>
+                <w:webHidden/>
+              </w:rPr>
+              <w:tab/>
+            </w:r>
+            <w:r>
+              <w:rPr>
+                <w:noProof/>
+                <w:webHidden/>
+              </w:rPr>
+              <w:fldChar w:fldCharType="begin"/>
+            </w:r>
+            <w:r>
+              <w:rPr>
+                <w:noProof/>
+                <w:webHidden/>
+              </w:rPr>
+              <w:instrText xml:space="preserve"> PAGEREF _Toc33441509 \h </w:instrText>
+            </w:r>
+            <w:r>
+              <w:rPr>
+                <w:noProof/>
+                <w:webHidden/>
+              </w:rPr>
+            </w:r>
+            <w:r>
+              <w:rPr>
+                <w:noProof/>
+                <w:webHidden/>
+              </w:rPr>
+              <w:fldChar w:fldCharType="separate"/>
+            </w:r>
+            <w:r>
+              <w:rPr>
+                <w:noProof/>
+                <w:webHidden/>
+              </w:rPr>
+              <w:t>34</w:t>
+            </w:r>
+            <w:r>
+              <w:rPr>
+                <w:noProof/>
+                <w:webHidden/>
+              </w:rPr>
+              <w:fldChar w:fldCharType="end"/>
+            </w:r>
+          </w:hyperlink>
+        </w:p>
+        <w:p>
+          <w:pPr>
+            <w:pStyle w:val="TOC2"/>
+            <w:tabs>
+              <w:tab w:val="right" w:leader="dot" w:pos="9350"/>
+            </w:tabs>
+            <w:rPr>
+              <w:rFonts w:cstheme="minorBidi"/>
+              <w:noProof/>
+            </w:rPr>
+          </w:pPr>
+          <w:hyperlink w:anchor="_Toc33441510" w:history="1">
+            <w:r>
+              <w:rPr>
+                <w:rStyle w:val="Hyperlink"/>
+                <w:noProof/>
+              </w:rPr>
+              <w:t>5.1. Fetch</w:t>
+            </w:r>
+            <w:r>
+              <w:rPr>
+                <w:noProof/>
+                <w:webHidden/>
+              </w:rPr>
+              <w:tab/>
+            </w:r>
+            <w:r>
+              <w:rPr>
+                <w:noProof/>
+                <w:webHidden/>
+              </w:rPr>
+              <w:fldChar w:fldCharType="begin"/>
+            </w:r>
+            <w:r>
+              <w:rPr>
+                <w:noProof/>
+                <w:webHidden/>
+              </w:rPr>
+              <w:instrText xml:space="preserve"> PAGEREF _Toc33441510 \h </w:instrText>
+            </w:r>
+            <w:r>
+              <w:rPr>
+                <w:noProof/>
+                <w:webHidden/>
+              </w:rPr>
+            </w:r>
+            <w:r>
+              <w:rPr>
+                <w:noProof/>
+                <w:webHidden/>
+              </w:rPr>
+              <w:fldChar w:fldCharType="separate"/>
+            </w:r>
+            <w:r>
+              <w:rPr>
+                <w:noProof/>
+                <w:webHidden/>
+              </w:rPr>
+              <w:t>34</w:t>
+            </w:r>
+            <w:r>
+              <w:rPr>
+                <w:noProof/>
+                <w:webHidden/>
+              </w:rPr>
+              <w:fldChar w:fldCharType="end"/>
+            </w:r>
+          </w:hyperlink>
+        </w:p>
+        <w:p>
+          <w:pPr>
+            <w:pStyle w:val="TOC2"/>
+            <w:tabs>
+              <w:tab w:val="right" w:leader="dot" w:pos="9350"/>
+            </w:tabs>
+            <w:rPr>
+              <w:rFonts w:cstheme="minorBidi"/>
+              <w:noProof/>
+            </w:rPr>
+          </w:pPr>
+          <w:hyperlink w:anchor="_Toc33441511" w:history="1">
+            <w:r>
+              <w:rPr>
+                <w:rStyle w:val="Hyperlink"/>
+                <w:noProof/>
+              </w:rPr>
+              <w:t>5.2. Decode</w:t>
+            </w:r>
+            <w:r>
+              <w:rPr>
+                <w:noProof/>
+                <w:webHidden/>
+              </w:rPr>
+              <w:tab/>
+            </w:r>
+            <w:r>
+              <w:rPr>
+                <w:noProof/>
+                <w:webHidden/>
+              </w:rPr>
+              <w:fldChar w:fldCharType="begin"/>
+            </w:r>
+            <w:r>
+              <w:rPr>
+                <w:noProof/>
+                <w:webHidden/>
+              </w:rPr>
+              <w:instrText xml:space="preserve"> PAGEREF _Toc33441511 \h </w:instrText>
+            </w:r>
+            <w:r>
+              <w:rPr>
+                <w:noProof/>
+                <w:webHidden/>
+              </w:rPr>
+            </w:r>
+            <w:r>
+              <w:rPr>
+                <w:noProof/>
+                <w:webHidden/>
+              </w:rPr>
+              <w:fldChar w:fldCharType="separate"/>
+            </w:r>
+            <w:r>
+              <w:rPr>
+                <w:noProof/>
+                <w:webHidden/>
+              </w:rPr>
+              <w:t>35</w:t>
+            </w:r>
+            <w:r>
+              <w:rPr>
+                <w:noProof/>
+                <w:webHidden/>
+              </w:rPr>
+              <w:fldChar w:fldCharType="end"/>
+            </w:r>
+          </w:hyperlink>
+        </w:p>
+        <w:p>
+          <w:pPr>
+            <w:pStyle w:val="TOC2"/>
+            <w:tabs>
+              <w:tab w:val="right" w:leader="dot" w:pos="9350"/>
+            </w:tabs>
+            <w:rPr>
+              <w:rFonts w:cstheme="minorBidi"/>
+              <w:noProof/>
+            </w:rPr>
+          </w:pPr>
+          <w:hyperlink w:anchor="_Toc33441512" w:history="1">
+            <w:r>
+              <w:rPr>
+                <w:rStyle w:val="Hyperlink"/>
+                <w:noProof/>
+              </w:rPr>
+              <w:t>5.3. Execution</w:t>
+            </w:r>
+            <w:r>
+              <w:rPr>
+                <w:noProof/>
+                <w:webHidden/>
+              </w:rPr>
+              <w:tab/>
+            </w:r>
+            <w:r>
+              <w:rPr>
+                <w:noProof/>
+                <w:webHidden/>
+              </w:rPr>
+              <w:fldChar w:fldCharType="begin"/>
+            </w:r>
+            <w:r>
+              <w:rPr>
+                <w:noProof/>
+                <w:webHidden/>
+              </w:rPr>
+              <w:instrText xml:space="preserve"> PAGEREF _Toc33441512 \h </w:instrText>
+            </w:r>
+            <w:r>
+              <w:rPr>
+                <w:noProof/>
+                <w:webHidden/>
+              </w:rPr>
+            </w:r>
+            <w:r>
+              <w:rPr>
+                <w:noProof/>
+                <w:webHidden/>
+              </w:rPr>
+              <w:fldChar w:fldCharType="separate"/>
+            </w:r>
+            <w:r>
+              <w:rPr>
+                <w:noProof/>
+                <w:webHidden/>
+              </w:rPr>
+              <w:t>36</w:t>
             </w:r>
             <w:r>
               <w:rPr>
@@ -1264,13 +1671,13 @@
               <w:noProof/>
             </w:rPr>
           </w:pPr>
-          <w:hyperlink w:anchor="_Toc31622684" w:history="1">
+          <w:hyperlink w:anchor="_Toc33441513" w:history="1">
             <w:r>
               <w:rPr>
                 <w:rStyle w:val="Hyperlink"/>
                 <w:noProof/>
               </w:rPr>
-              <w:t>2.3.3 Control Signals</w:t>
+              <w:t>5.3.l. Memory reference instructions</w:t>
             </w:r>
             <w:r>
               <w:rPr>
@@ -1291,7 +1698,7 @@
                 <w:noProof/>
                 <w:webHidden/>
               </w:rPr>
-              <w:instrText xml:space="preserve"> PAGEREF _Toc31622684 \h </w:instrText>
+              <w:instrText xml:space="preserve"> PAGEREF _Toc33441513 \h </w:instrText>
             </w:r>
             <w:r>
               <w:rPr>
@@ -1311,7 +1718,145 @@
                 <w:noProof/>
                 <w:webHidden/>
               </w:rPr>
-              <w:t>26</w:t>
+              <w:t>36</w:t>
+            </w:r>
+            <w:r>
+              <w:rPr>
+                <w:noProof/>
+                <w:webHidden/>
+              </w:rPr>
+              <w:fldChar w:fldCharType="end"/>
+            </w:r>
+          </w:hyperlink>
+        </w:p>
+        <w:p>
+          <w:pPr>
+            <w:pStyle w:val="TOC3"/>
+            <w:tabs>
+              <w:tab w:val="right" w:leader="dot" w:pos="9350"/>
+            </w:tabs>
+            <w:rPr>
+              <w:rFonts w:cstheme="minorBidi"/>
+              <w:noProof/>
+            </w:rPr>
+          </w:pPr>
+          <w:hyperlink w:anchor="_Toc33441514" w:history="1">
+            <w:r>
+              <w:rPr>
+                <w:rStyle w:val="Hyperlink"/>
+                <w:noProof/>
+              </w:rPr>
+              <w:t>5.3.2. Register reference instructions</w:t>
+            </w:r>
+            <w:r>
+              <w:rPr>
+                <w:noProof/>
+                <w:webHidden/>
+              </w:rPr>
+              <w:tab/>
+            </w:r>
+            <w:r>
+              <w:rPr>
+                <w:noProof/>
+                <w:webHidden/>
+              </w:rPr>
+              <w:fldChar w:fldCharType="begin"/>
+            </w:r>
+            <w:r>
+              <w:rPr>
+                <w:noProof/>
+                <w:webHidden/>
+              </w:rPr>
+              <w:instrText xml:space="preserve"> PAGEREF _Toc33441514 \h </w:instrText>
+            </w:r>
+            <w:r>
+              <w:rPr>
+                <w:noProof/>
+                <w:webHidden/>
+              </w:rPr>
+            </w:r>
+            <w:r>
+              <w:rPr>
+                <w:noProof/>
+                <w:webHidden/>
+              </w:rPr>
+              <w:fldChar w:fldCharType="separate"/>
+            </w:r>
+            <w:r>
+              <w:rPr>
+                <w:noProof/>
+                <w:webHidden/>
+              </w:rPr>
+              <w:t>39</w:t>
+            </w:r>
+            <w:r>
+              <w:rPr>
+                <w:noProof/>
+                <w:webHidden/>
+              </w:rPr>
+              <w:fldChar w:fldCharType="end"/>
+            </w:r>
+          </w:hyperlink>
+        </w:p>
+        <w:p>
+          <w:pPr>
+            <w:pStyle w:val="TOC3"/>
+            <w:tabs>
+              <w:tab w:val="right" w:leader="dot" w:pos="9350"/>
+            </w:tabs>
+            <w:rPr>
+              <w:rFonts w:cstheme="minorBidi"/>
+              <w:noProof/>
+            </w:rPr>
+          </w:pPr>
+          <w:hyperlink w:anchor="_Toc33441515" w:history="1">
+            <w:r>
+              <w:rPr>
+                <w:rStyle w:val="Hyperlink"/>
+                <w:noProof/>
+              </w:rPr>
+              <w:t>5.3.3. Input/output</w:t>
+            </w:r>
+            <w:r>
+              <w:rPr>
+                <w:noProof/>
+                <w:webHidden/>
+              </w:rPr>
+              <w:tab/>
+            </w:r>
+            <w:r>
+              <w:rPr>
+                <w:noProof/>
+                <w:webHidden/>
+              </w:rPr>
+              <w:fldChar w:fldCharType="begin"/>
+            </w:r>
+            <w:r>
+              <w:rPr>
+                <w:noProof/>
+                <w:webHidden/>
+              </w:rPr>
+              <w:instrText xml:space="preserve"> PAGEREF _Toc33441515 \h </w:instrText>
+            </w:r>
+            <w:r>
+              <w:rPr>
+                <w:noProof/>
+                <w:webHidden/>
+              </w:rPr>
+            </w:r>
+            <w:r>
+              <w:rPr>
+                <w:noProof/>
+                <w:webHidden/>
+              </w:rPr>
+              <w:fldChar w:fldCharType="separate"/>
+            </w:r>
+            <w:r>
+              <w:rPr>
+                <w:noProof/>
+                <w:webHidden/>
+              </w:rPr>
+              <w:t>40</w:t>
             </w:r>
             <w:r>
               <w:rPr>
@@ -1333,13 +1878,13 @@
               <w:noProof/>
             </w:rPr>
           </w:pPr>
-          <w:hyperlink w:anchor="_Toc31622685" w:history="1">
+          <w:hyperlink w:anchor="_Toc33441516" w:history="1">
             <w:r>
               <w:rPr>
                 <w:rStyle w:val="Hyperlink"/>
                 <w:noProof/>
               </w:rPr>
-              <w:t>3. FlipFlops</w:t>
+              <w:t>DESIGN OF INDIVIDUAL COMPONENT</w:t>
             </w:r>
             <w:r>
               <w:rPr>
@@ -1360,7 +1905,7 @@
                 <w:noProof/>
                 <w:webHidden/>
               </w:rPr>
-              <w:instrText xml:space="preserve"> PAGEREF _Toc31622685 \h </w:instrText>
+              <w:instrText xml:space="preserve"> PAGEREF _Toc33441516 \h </w:instrText>
             </w:r>
             <w:r>
               <w:rPr>
@@ -1380,7 +1925,91 @@
                 <w:noProof/>
                 <w:webHidden/>
               </w:rPr>
-              <w:t>33</w:t>
+              <w:t>42</w:t>
+            </w:r>
+            <w:r>
+              <w:rPr>
+                <w:noProof/>
+                <w:webHidden/>
+              </w:rPr>
+              <w:fldChar w:fldCharType="end"/>
+            </w:r>
+          </w:hyperlink>
+        </w:p>
+        <w:p>
+          <w:pPr>
+            <w:pStyle w:val="TOC1"/>
+            <w:tabs>
+              <w:tab w:val="left" w:pos="440"/>
+              <w:tab w:val="right" w:leader="dot" w:pos="9350"/>
+            </w:tabs>
+            <w:rPr>
+              <w:rFonts w:cstheme="minorBidi"/>
+              <w:noProof/>
+            </w:rPr>
+          </w:pPr>
+          <w:hyperlink w:anchor="_Toc33441517" w:history="1">
+            <w:r>
+              <w:rPr>
+                <w:rStyle w:val="Hyperlink"/>
+                <w:noProof/>
+              </w:rPr>
+              <w:t>6.</w:t>
+            </w:r>
+            <w:r>
+              <w:rPr>
+                <w:rFonts w:cstheme="minorBidi"/>
+                <w:noProof/>
+              </w:rPr>
+              <w:tab/>
+            </w:r>
+            <w:r>
+              <w:rPr>
+                <w:rStyle w:val="Hyperlink"/>
+                <w:noProof/>
+              </w:rPr>
+              <w:t>CONCLUSION</w:t>
+            </w:r>
+            <w:r>
+              <w:rPr>
+                <w:noProof/>
+                <w:webHidden/>
+              </w:rPr>
+              <w:tab/>
+            </w:r>
+            <w:r>
+              <w:rPr>
+                <w:noProof/>
+                <w:webHidden/>
+              </w:rPr>
+              <w:fldChar w:fldCharType="begin"/>
+            </w:r>
+            <w:r>
+              <w:rPr>
+                <w:noProof/>
+                <w:webHidden/>
+              </w:rPr>
+              <w:instrText xml:space="preserve"> PAGEREF _Toc33441517 \h </w:instrText>
+            </w:r>
+            <w:r>
+              <w:rPr>
+                <w:noProof/>
+                <w:webHidden/>
+              </w:rPr>
+            </w:r>
+            <w:r>
+              <w:rPr>
+                <w:noProof/>
+                <w:webHidden/>
+              </w:rPr>
+              <w:fldChar w:fldCharType="separate"/>
+            </w:r>
+            <w:r>
+              <w:rPr>
+                <w:noProof/>
+                <w:webHidden/>
+              </w:rPr>
+              <w:t>48</w:t>
             </w:r>
             <w:r>
               <w:rPr>
@@ -1402,13 +2031,13 @@
               <w:noProof/>
             </w:rPr>
           </w:pPr>
-          <w:hyperlink w:anchor="_Toc31622686" w:history="1">
+          <w:hyperlink w:anchor="_Toc33441518" w:history="1">
             <w:r>
               <w:rPr>
                 <w:rStyle w:val="Hyperlink"/>
                 <w:noProof/>
               </w:rPr>
-              <w:t>4. Number of Components Used</w:t>
+              <w:t>BIBLIOGRAPHY</w:t>
             </w:r>
             <w:r>
               <w:rPr>
@@ -1429,7 +2058,7 @@
                 <w:noProof/>
                 <w:webHidden/>
               </w:rPr>
-              <w:instrText xml:space="preserve"> PAGEREF _Toc31622686 \h </w:instrText>
+              <w:instrText xml:space="preserve"> PAGEREF _Toc33441518 \h </w:instrText>
             </w:r>
             <w:r>
               <w:rPr>
@@ -1449,757 +2078,7 @@
                 <w:noProof/>
                 <w:webHidden/>
               </w:rPr>
-              <w:t>34</w:t>
-            </w:r>
-            <w:r>
-              <w:rPr>
-                <w:noProof/>
-                <w:webHidden/>
-              </w:rPr>
-              <w:fldChar w:fldCharType="end"/>
-            </w:r>
-          </w:hyperlink>
-        </w:p>
-        <w:p>
-          <w:pPr>
-            <w:pStyle w:val="TOC1"/>
-            <w:tabs>
-              <w:tab w:val="right" w:leader="dot" w:pos="9350"/>
-            </w:tabs>
-            <w:rPr>
-              <w:rFonts w:cstheme="minorBidi"/>
-              <w:noProof/>
-            </w:rPr>
-          </w:pPr>
-          <w:hyperlink w:anchor="_Toc31622687" w:history="1">
-            <w:r>
-              <w:rPr>
-                <w:rStyle w:val="Hyperlink"/>
-                <w:noProof/>
-              </w:rPr>
-              <w:t>5. Explanation of instruction</w:t>
-            </w:r>
-            <w:r>
-              <w:rPr>
-                <w:noProof/>
-                <w:webHidden/>
-              </w:rPr>
-              <w:tab/>
-            </w:r>
-            <w:r>
-              <w:rPr>
-                <w:noProof/>
-                <w:webHidden/>
-              </w:rPr>
-              <w:fldChar w:fldCharType="begin"/>
-            </w:r>
-            <w:r>
-              <w:rPr>
-                <w:noProof/>
-                <w:webHidden/>
-              </w:rPr>
-              <w:instrText xml:space="preserve"> PAGEREF _Toc31622687 \h </w:instrText>
-            </w:r>
-            <w:r>
-              <w:rPr>
-                <w:noProof/>
-                <w:webHidden/>
-              </w:rPr>
-            </w:r>
-            <w:r>
-              <w:rPr>
-                <w:noProof/>
-                <w:webHidden/>
-              </w:rPr>
-              <w:fldChar w:fldCharType="separate"/>
-            </w:r>
-            <w:r>
-              <w:rPr>
-                <w:noProof/>
-                <w:webHidden/>
-              </w:rPr>
-              <w:t>35</w:t>
-            </w:r>
-            <w:r>
-              <w:rPr>
-                <w:noProof/>
-                <w:webHidden/>
-              </w:rPr>
-              <w:fldChar w:fldCharType="end"/>
-            </w:r>
-          </w:hyperlink>
-        </w:p>
-        <w:p>
-          <w:pPr>
-            <w:pStyle w:val="TOC2"/>
-            <w:tabs>
-              <w:tab w:val="right" w:leader="dot" w:pos="9350"/>
-            </w:tabs>
-            <w:rPr>
-              <w:rFonts w:cstheme="minorBidi"/>
-              <w:noProof/>
-            </w:rPr>
-          </w:pPr>
-          <w:hyperlink w:anchor="_Toc31622688" w:history="1">
-            <w:r>
-              <w:rPr>
-                <w:rStyle w:val="Hyperlink"/>
-                <w:noProof/>
-              </w:rPr>
-              <w:t>5.1. Fetch</w:t>
-            </w:r>
-            <w:r>
-              <w:rPr>
-                <w:noProof/>
-                <w:webHidden/>
-              </w:rPr>
-              <w:tab/>
-            </w:r>
-            <w:r>
-              <w:rPr>
-                <w:noProof/>
-                <w:webHidden/>
-              </w:rPr>
-              <w:fldChar w:fldCharType="begin"/>
-            </w:r>
-            <w:r>
-              <w:rPr>
-                <w:noProof/>
-                <w:webHidden/>
-              </w:rPr>
-              <w:instrText xml:space="preserve"> PAGEREF _Toc31622688 \h </w:instrText>
-            </w:r>
-            <w:r>
-              <w:rPr>
-                <w:noProof/>
-                <w:webHidden/>
-              </w:rPr>
-            </w:r>
-            <w:r>
-              <w:rPr>
-                <w:noProof/>
-                <w:webHidden/>
-              </w:rPr>
-              <w:fldChar w:fldCharType="separate"/>
-            </w:r>
-            <w:r>
-              <w:rPr>
-                <w:noProof/>
-                <w:webHidden/>
-              </w:rPr>
-              <w:t>35</w:t>
-            </w:r>
-            <w:r>
-              <w:rPr>
-                <w:noProof/>
-                <w:webHidden/>
-              </w:rPr>
-              <w:fldChar w:fldCharType="end"/>
-            </w:r>
-          </w:hyperlink>
-        </w:p>
-        <w:p>
-          <w:pPr>
-            <w:pStyle w:val="TOC2"/>
-            <w:tabs>
-              <w:tab w:val="right" w:leader="dot" w:pos="9350"/>
-            </w:tabs>
-            <w:rPr>
-              <w:rFonts w:cstheme="minorBidi"/>
-              <w:noProof/>
-            </w:rPr>
-          </w:pPr>
-          <w:hyperlink w:anchor="_Toc31622689" w:history="1">
-            <w:r>
-              <w:rPr>
-                <w:rStyle w:val="Hyperlink"/>
-                <w:noProof/>
-              </w:rPr>
-              <w:t>5.2. Decode</w:t>
-            </w:r>
-            <w:r>
-              <w:rPr>
-                <w:noProof/>
-                <w:webHidden/>
-              </w:rPr>
-              <w:tab/>
-            </w:r>
-            <w:r>
-              <w:rPr>
-                <w:noProof/>
-                <w:webHidden/>
-              </w:rPr>
-              <w:fldChar w:fldCharType="begin"/>
-            </w:r>
-            <w:r>
-              <w:rPr>
-                <w:noProof/>
-                <w:webHidden/>
-              </w:rPr>
-              <w:instrText xml:space="preserve"> PAGEREF _Toc31622689 \h </w:instrText>
-            </w:r>
-            <w:r>
-              <w:rPr>
-                <w:noProof/>
-                <w:webHidden/>
-              </w:rPr>
-            </w:r>
-            <w:r>
-              <w:rPr>
-                <w:noProof/>
-                <w:webHidden/>
-              </w:rPr>
-              <w:fldChar w:fldCharType="separate"/>
-            </w:r>
-            <w:r>
-              <w:rPr>
-                <w:noProof/>
-                <w:webHidden/>
-              </w:rPr>
-              <w:t>36</w:t>
-            </w:r>
-            <w:r>
-              <w:rPr>
-                <w:noProof/>
-                <w:webHidden/>
-              </w:rPr>
-              <w:fldChar w:fldCharType="end"/>
-            </w:r>
-          </w:hyperlink>
-        </w:p>
-        <w:p>
-          <w:pPr>
-            <w:pStyle w:val="TOC2"/>
-            <w:tabs>
-              <w:tab w:val="right" w:leader="dot" w:pos="9350"/>
-            </w:tabs>
-            <w:rPr>
-              <w:rFonts w:cstheme="minorBidi"/>
-              <w:noProof/>
-            </w:rPr>
-          </w:pPr>
-          <w:hyperlink w:anchor="_Toc31622690" w:history="1">
-            <w:r>
-              <w:rPr>
-                <w:rStyle w:val="Hyperlink"/>
-                <w:noProof/>
-              </w:rPr>
-              <w:t>5.3. Execution</w:t>
-            </w:r>
-            <w:r>
-              <w:rPr>
-                <w:noProof/>
-                <w:webHidden/>
-              </w:rPr>
-              <w:tab/>
-            </w:r>
-            <w:r>
-              <w:rPr>
-                <w:noProof/>
-                <w:webHidden/>
-              </w:rPr>
-              <w:fldChar w:fldCharType="begin"/>
-            </w:r>
-            <w:r>
-              <w:rPr>
-                <w:noProof/>
-                <w:webHidden/>
-              </w:rPr>
-              <w:instrText xml:space="preserve"> PAGEREF _Toc31622690 \h </w:instrText>
-            </w:r>
-            <w:r>
-              <w:rPr>
-                <w:noProof/>
-                <w:webHidden/>
-              </w:rPr>
-            </w:r>
-            <w:r>
-              <w:rPr>
-                <w:noProof/>
-                <w:webHidden/>
-              </w:rPr>
-              <w:fldChar w:fldCharType="separate"/>
-            </w:r>
-            <w:r>
-              <w:rPr>
-                <w:noProof/>
-                <w:webHidden/>
-              </w:rPr>
-              <w:t>37</w:t>
-            </w:r>
-            <w:r>
-              <w:rPr>
-                <w:noProof/>
-                <w:webHidden/>
-              </w:rPr>
-              <w:fldChar w:fldCharType="end"/>
-            </w:r>
-          </w:hyperlink>
-        </w:p>
-        <w:p>
-          <w:pPr>
-            <w:pStyle w:val="TOC3"/>
-            <w:tabs>
-              <w:tab w:val="right" w:leader="dot" w:pos="9350"/>
-            </w:tabs>
-            <w:rPr>
-              <w:rFonts w:cstheme="minorBidi"/>
-              <w:noProof/>
-            </w:rPr>
-          </w:pPr>
-          <w:hyperlink w:anchor="_Toc31622691" w:history="1">
-            <w:r>
-              <w:rPr>
-                <w:rStyle w:val="Hyperlink"/>
-                <w:noProof/>
-              </w:rPr>
-              <w:t>5.3.l. Memory reference instructions</w:t>
-            </w:r>
-            <w:r>
-              <w:rPr>
-                <w:noProof/>
-                <w:webHidden/>
-              </w:rPr>
-              <w:tab/>
-            </w:r>
-            <w:r>
-              <w:rPr>
-                <w:noProof/>
-                <w:webHidden/>
-              </w:rPr>
-              <w:fldChar w:fldCharType="begin"/>
-            </w:r>
-            <w:r>
-              <w:rPr>
-                <w:noProof/>
-                <w:webHidden/>
-              </w:rPr>
-              <w:instrText xml:space="preserve"> PAGEREF _Toc31622691 \h </w:instrText>
-            </w:r>
-            <w:r>
-              <w:rPr>
-                <w:noProof/>
-                <w:webHidden/>
-              </w:rPr>
-            </w:r>
-            <w:r>
-              <w:rPr>
-                <w:noProof/>
-                <w:webHidden/>
-              </w:rPr>
-              <w:fldChar w:fldCharType="separate"/>
-            </w:r>
-            <w:r>
-              <w:rPr>
-                <w:noProof/>
-                <w:webHidden/>
-              </w:rPr>
-              <w:t>37</w:t>
-            </w:r>
-            <w:r>
-              <w:rPr>
-                <w:noProof/>
-                <w:webHidden/>
-              </w:rPr>
-              <w:fldChar w:fldCharType="end"/>
-            </w:r>
-          </w:hyperlink>
-        </w:p>
-        <w:p>
-          <w:pPr>
-            <w:pStyle w:val="TOC3"/>
-            <w:tabs>
-              <w:tab w:val="right" w:leader="dot" w:pos="9350"/>
-            </w:tabs>
-            <w:rPr>
-              <w:rFonts w:cstheme="minorBidi"/>
-              <w:noProof/>
-            </w:rPr>
-          </w:pPr>
-          <w:hyperlink w:anchor="_Toc31622692" w:history="1">
-            <w:r>
-              <w:rPr>
-                <w:rStyle w:val="Hyperlink"/>
-                <w:noProof/>
-              </w:rPr>
-              <w:t>5.3.2. Register reference instructions</w:t>
-            </w:r>
-            <w:r>
-              <w:rPr>
-                <w:noProof/>
-                <w:webHidden/>
-              </w:rPr>
-              <w:tab/>
-            </w:r>
-            <w:r>
-              <w:rPr>
-                <w:noProof/>
-                <w:webHidden/>
-              </w:rPr>
-              <w:fldChar w:fldCharType="begin"/>
-            </w:r>
-            <w:r>
-              <w:rPr>
-                <w:noProof/>
-                <w:webHidden/>
-              </w:rPr>
-              <w:instrText xml:space="preserve"> PAGEREF _Toc31622692 \h </w:instrText>
-            </w:r>
-            <w:r>
-              <w:rPr>
-                <w:noProof/>
-                <w:webHidden/>
-              </w:rPr>
-            </w:r>
-            <w:r>
-              <w:rPr>
-                <w:noProof/>
-                <w:webHidden/>
-              </w:rPr>
-              <w:fldChar w:fldCharType="separate"/>
-            </w:r>
-            <w:r>
-              <w:rPr>
-                <w:noProof/>
-                <w:webHidden/>
-              </w:rPr>
-              <w:t>40</w:t>
-            </w:r>
-            <w:r>
-              <w:rPr>
-                <w:noProof/>
-                <w:webHidden/>
-              </w:rPr>
-              <w:fldChar w:fldCharType="end"/>
-            </w:r>
-          </w:hyperlink>
-        </w:p>
-        <w:p>
-          <w:pPr>
-            <w:pStyle w:val="TOC3"/>
-            <w:tabs>
-              <w:tab w:val="right" w:leader="dot" w:pos="9350"/>
-            </w:tabs>
-            <w:rPr>
-              <w:rFonts w:cstheme="minorBidi"/>
-              <w:noProof/>
-            </w:rPr>
-          </w:pPr>
-          <w:hyperlink w:anchor="_Toc31622693" w:history="1">
-            <w:r>
-              <w:rPr>
-                <w:rStyle w:val="Hyperlink"/>
-                <w:noProof/>
-              </w:rPr>
-              <w:t>5.3.3. Input/output</w:t>
-            </w:r>
-            <w:r>
-              <w:rPr>
-                <w:noProof/>
-                <w:webHidden/>
-              </w:rPr>
-              <w:tab/>
-            </w:r>
-            <w:r>
-              <w:rPr>
-                <w:noProof/>
-                <w:webHidden/>
-              </w:rPr>
-              <w:fldChar w:fldCharType="begin"/>
-            </w:r>
-            <w:r>
-              <w:rPr>
-                <w:noProof/>
-                <w:webHidden/>
-              </w:rPr>
-              <w:instrText xml:space="preserve"> PAGEREF _Toc31622693 \h </w:instrText>
-            </w:r>
-            <w:r>
-              <w:rPr>
-                <w:noProof/>
-                <w:webHidden/>
-              </w:rPr>
-            </w:r>
-            <w:r>
-              <w:rPr>
-                <w:noProof/>
-                <w:webHidden/>
-              </w:rPr>
-              <w:fldChar w:fldCharType="separate"/>
-            </w:r>
-            <w:r>
-              <w:rPr>
-                <w:noProof/>
-                <w:webHidden/>
-              </w:rPr>
-              <w:t>41</w:t>
-            </w:r>
-            <w:r>
-              <w:rPr>
-                <w:noProof/>
-                <w:webHidden/>
-              </w:rPr>
-              <w:fldChar w:fldCharType="end"/>
-            </w:r>
-          </w:hyperlink>
-        </w:p>
-        <w:p>
-          <w:pPr>
-            <w:pStyle w:val="TOC1"/>
-            <w:tabs>
-              <w:tab w:val="right" w:leader="dot" w:pos="9350"/>
-            </w:tabs>
-            <w:rPr>
-              <w:rFonts w:cstheme="minorBidi"/>
-              <w:noProof/>
-            </w:rPr>
-          </w:pPr>
-          <w:hyperlink w:anchor="_Toc31622694" w:history="1">
-            <w:r>
-              <w:rPr>
-                <w:rStyle w:val="Hyperlink"/>
-                <w:noProof/>
-              </w:rPr>
-              <w:t>DESIGN OF INDIVIDUAL COMPONENT</w:t>
-            </w:r>
-            <w:r>
-              <w:rPr>
-                <w:noProof/>
-                <w:webHidden/>
-              </w:rPr>
-              <w:tab/>
-            </w:r>
-            <w:r>
-              <w:rPr>
-                <w:noProof/>
-                <w:webHidden/>
-              </w:rPr>
-              <w:fldChar w:fldCharType="begin"/>
-            </w:r>
-            <w:r>
-              <w:rPr>
-                <w:noProof/>
-                <w:webHidden/>
-              </w:rPr>
-              <w:instrText xml:space="preserve"> PAGEREF _Toc31622694 \h </w:instrText>
-            </w:r>
-            <w:r>
-              <w:rPr>
-                <w:noProof/>
-                <w:webHidden/>
-              </w:rPr>
-            </w:r>
-            <w:r>
-              <w:rPr>
-                <w:noProof/>
-                <w:webHidden/>
-              </w:rPr>
-              <w:fldChar w:fldCharType="separate"/>
-            </w:r>
-            <w:r>
-              <w:rPr>
-                <w:noProof/>
-                <w:webHidden/>
-              </w:rPr>
-              <w:t>43</w:t>
-            </w:r>
-            <w:r>
-              <w:rPr>
-                <w:noProof/>
-                <w:webHidden/>
-              </w:rPr>
-              <w:fldChar w:fldCharType="end"/>
-            </w:r>
-          </w:hyperlink>
-        </w:p>
-        <w:p>
-          <w:pPr>
-            <w:pStyle w:val="TOC1"/>
-            <w:tabs>
-              <w:tab w:val="left" w:pos="660"/>
-              <w:tab w:val="right" w:leader="dot" w:pos="9350"/>
-            </w:tabs>
-            <w:rPr>
-              <w:rFonts w:cstheme="minorBidi"/>
-              <w:noProof/>
-            </w:rPr>
-          </w:pPr>
-          <w:r>
-            <w:rPr>
-              <w:rStyle w:val="Hyperlink"/>
-              <w:noProof/>
-            </w:rPr>
-            <w:fldChar w:fldCharType="begin"/>
-          </w:r>
-          <w:r>
-            <w:rPr>
-              <w:rStyle w:val="Hyperlink"/>
-              <w:noProof/>
-            </w:rPr>
-            <w:instrText xml:space="preserve"> </w:instrText>
-          </w:r>
-          <w:r>
-            <w:rPr>
-              <w:noProof/>
-            </w:rPr>
-            <w:instrText>HYPERLINK \l "_Toc31622695"</w:instrText>
-          </w:r>
-          <w:r>
-            <w:rPr>
-              <w:rStyle w:val="Hyperlink"/>
-              <w:noProof/>
-            </w:rPr>
-            <w:instrText xml:space="preserve"> </w:instrText>
-          </w:r>
-          <w:r>
-            <w:rPr>
-              <w:rStyle w:val="Hyperlink"/>
-              <w:noProof/>
-            </w:rPr>
-          </w:r>
-          <w:r>
-            <w:rPr>
-              <w:rStyle w:val="Hyperlink"/>
-              <w:noProof/>
-            </w:rPr>
-            <w:fldChar w:fldCharType="separate"/>
-          </w:r>
-          <w:r>
-            <w:rPr>
-              <w:rStyle w:val="Hyperlink"/>
-              <w:noProof/>
-            </w:rPr>
-            <w:t>10.</w:t>
-          </w:r>
-          <w:r>
-            <w:rPr>
-              <w:rFonts w:cstheme="minorBidi"/>
-              <w:noProof/>
-            </w:rPr>
-            <w:tab/>
-          </w:r>
-          <w:r>
-            <w:rPr>
-              <w:rStyle w:val="Hyperlink"/>
-              <w:noProof/>
-            </w:rPr>
-            <w:t>CONCLUSION</w:t>
-          </w:r>
-          <w:r>
-            <w:rPr>
-              <w:noProof/>
-              <w:webHidden/>
-            </w:rPr>
-            <w:tab/>
-          </w:r>
-          <w:r>
-            <w:rPr>
-              <w:noProof/>
-              <w:webHidden/>
-            </w:rPr>
-            <w:fldChar w:fldCharType="begin"/>
-          </w:r>
-          <w:r>
-            <w:rPr>
-              <w:noProof/>
-              <w:webHidden/>
-            </w:rPr>
-            <w:instrText xml:space="preserve"> PAGEREF _Toc31622695 \h </w:instrText>
-          </w:r>
-          <w:r>
-            <w:rPr>
-              <w:noProof/>
-              <w:webHidden/>
-            </w:rPr>
-          </w:r>
-          <w:r>
-            <w:rPr>
-              <w:noProof/>
-              <w:webHidden/>
-            </w:rPr>
-            <w:fldChar w:fldCharType="separate"/>
-          </w:r>
-          <w:r>
-            <w:rPr>
-              <w:noProof/>
-              <w:webHidden/>
-            </w:rPr>
-            <w:t>49</w:t>
-          </w:r>
-          <w:r>
-            <w:rPr>
-              <w:noProof/>
-              <w:webHidden/>
-            </w:rPr>
-            <w:fldChar w:fldCharType="end"/>
-          </w:r>
-          <w:r>
-            <w:rPr>
-              <w:rStyle w:val="Hyperlink"/>
-              <w:noProof/>
-            </w:rPr>
-            <w:fldChar w:fldCharType="end"/>
-          </w:r>
-        </w:p>
-        <w:p>
-          <w:pPr>
-            <w:pStyle w:val="TOC1"/>
-            <w:tabs>
-              <w:tab w:val="right" w:leader="dot" w:pos="9350"/>
-            </w:tabs>
-            <w:rPr>
-              <w:rFonts w:cstheme="minorBidi"/>
-              <w:noProof/>
-            </w:rPr>
-          </w:pPr>
-          <w:hyperlink w:anchor="_Toc31622696" w:history="1">
-            <w:r>
-              <w:rPr>
-                <w:rStyle w:val="Hyperlink"/>
-                <w:noProof/>
-              </w:rPr>
-              <w:t>BIBLIOGRAPHY</w:t>
-            </w:r>
-            <w:r>
-              <w:rPr>
-                <w:noProof/>
-                <w:webHidden/>
-              </w:rPr>
-              <w:tab/>
-            </w:r>
-            <w:r>
-              <w:rPr>
-                <w:noProof/>
-                <w:webHidden/>
-              </w:rPr>
-              <w:fldChar w:fldCharType="begin"/>
-            </w:r>
-            <w:r>
-              <w:rPr>
-                <w:noProof/>
-                <w:webHidden/>
-              </w:rPr>
-              <w:instrText xml:space="preserve"> PAGEREF _Toc31622696 \h </w:instrText>
-            </w:r>
-            <w:r>
-              <w:rPr>
-                <w:noProof/>
-                <w:webHidden/>
-              </w:rPr>
-            </w:r>
-            <w:r>
-              <w:rPr>
-                <w:noProof/>
-                <w:webHidden/>
-              </w:rPr>
-              <w:fldChar w:fldCharType="separate"/>
-            </w:r>
-            <w:r>
-              <w:rPr>
-                <w:noProof/>
-                <w:webHidden/>
-              </w:rPr>
-              <w:t>50</w:t>
+              <w:t>49</w:t>
             </w:r>
             <w:r>
               <w:rPr>
@@ -2260,7 +2139,7 @@
         <w:pStyle w:val="Heading1"/>
         <w:spacing w:line="360" w:lineRule="auto"/>
       </w:pPr>
-      <w:bookmarkStart w:id="1" w:name="_Toc31622674"/>
+      <w:bookmarkStart w:id="1" w:name="_Toc33441497"/>
       <w:r>
         <w:lastRenderedPageBreak/>
         <w:t>1. INTRODUCTION</w:t>
@@ -2304,9 +2183,16 @@
         <w:rPr>
           <w:rFonts w:eastAsia="Times New Roman" w:cs="Times New Roman"/>
           <w:szCs w:val="24"/>
+        </w:rPr>
+        <w:t>called</w:t>
+      </w:r>
+      <w:r>
+        <w:rPr>
+          <w:rFonts w:eastAsia="Times New Roman" w:cs="Times New Roman"/>
+          <w:szCs w:val="24"/>
           <w:u w:val="single"/>
         </w:rPr>
-        <w:t>called “Logisim”.</w:t>
+        <w:t xml:space="preserve"> “Logisim”.</w:t>
       </w:r>
       <w:r>
         <w:rPr>
@@ -2475,7 +2361,14 @@
           <w:rFonts w:eastAsia="Times New Roman" w:cs="Times New Roman"/>
           <w:szCs w:val="24"/>
         </w:rPr>
-        <w:t xml:space="preserve">Five flip-flops: S, ENS, E. </w:t>
+        <w:t>Three</w:t>
+      </w:r>
+      <w:r>
+        <w:rPr>
+          <w:rFonts w:eastAsia="Times New Roman" w:cs="Times New Roman"/>
+          <w:szCs w:val="24"/>
+        </w:rPr>
+        <w:t xml:space="preserve"> flip-flops: S, ENS, E. </w:t>
       </w:r>
     </w:p>
     <w:p>
@@ -2642,7 +2535,7 @@
         <w:spacing w:line="360" w:lineRule="auto"/>
       </w:pPr>
       <w:bookmarkStart w:id="2" w:name="kix.o97imts7dvcx" w:colFirst="0" w:colLast="0"/>
-      <w:bookmarkStart w:id="3" w:name="_Toc31622675"/>
+      <w:bookmarkStart w:id="3" w:name="_Toc33441498"/>
       <w:bookmarkEnd w:id="2"/>
       <w:r>
         <w:lastRenderedPageBreak/>
@@ -2654,7 +2547,7 @@
       <w:pPr>
         <w:pStyle w:val="Heading2"/>
       </w:pPr>
-      <w:bookmarkStart w:id="4" w:name="_Toc31622676"/>
+      <w:bookmarkStart w:id="4" w:name="_Toc33441499"/>
       <w:r>
         <w:t>2.1 Instructions</w:t>
       </w:r>
@@ -2978,7 +2871,7 @@
       <w:pPr>
         <w:pStyle w:val="Heading3"/>
       </w:pPr>
-      <w:bookmarkStart w:id="5" w:name="_Toc31622677"/>
+      <w:bookmarkStart w:id="5" w:name="_Toc33441500"/>
       <w:r>
         <w:t>2.1.1 Memory Reference Instructions</w:t>
       </w:r>
@@ -3025,8 +2918,6 @@
           <w:szCs w:val="24"/>
         </w:rPr>
       </w:pPr>
-      <w:bookmarkStart w:id="6" w:name="_GoBack"/>
-      <w:bookmarkEnd w:id="6"/>
     </w:p>
     <w:p>
       <w:pPr>
@@ -5279,12 +5170,12 @@
       <w:pPr>
         <w:pStyle w:val="Heading3"/>
       </w:pPr>
-      <w:bookmarkStart w:id="7" w:name="_Toc31622678"/>
+      <w:bookmarkStart w:id="6" w:name="_Toc33441501"/>
       <w:r>
         <w:lastRenderedPageBreak/>
         <w:t>2.1.2 Register Reference Instructions</w:t>
       </w:r>
-      <w:bookmarkEnd w:id="7"/>
+      <w:bookmarkEnd w:id="6"/>
     </w:p>
     <w:p>
       <w:pPr>
@@ -6815,19 +6706,19 @@
           </w:cols>
         </w:sectPr>
       </w:pPr>
-      <w:bookmarkStart w:id="8" w:name="kix.slvath4lj808" w:colFirst="0" w:colLast="0"/>
-      <w:bookmarkEnd w:id="8"/>
+      <w:bookmarkStart w:id="7" w:name="kix.slvath4lj808" w:colFirst="0" w:colLast="0"/>
+      <w:bookmarkEnd w:id="7"/>
     </w:p>
     <w:p>
       <w:pPr>
         <w:pStyle w:val="Heading3"/>
       </w:pPr>
-      <w:bookmarkStart w:id="9" w:name="_Toc31622679"/>
+      <w:bookmarkStart w:id="8" w:name="_Toc33441502"/>
       <w:r>
         <w:lastRenderedPageBreak/>
         <w:t>2.1.3 Input Output Instructions</w:t>
       </w:r>
-      <w:bookmarkEnd w:id="9"/>
+      <w:bookmarkEnd w:id="8"/>
     </w:p>
     <w:p>
       <w:r>
@@ -7829,14 +7720,14 @@
       <w:pPr>
         <w:pStyle w:val="Heading2"/>
       </w:pPr>
-      <w:bookmarkStart w:id="10" w:name="kix.63w3t8h6cetq" w:colFirst="0" w:colLast="0"/>
-      <w:bookmarkStart w:id="11" w:name="_Toc31622680"/>
-      <w:bookmarkEnd w:id="10"/>
+      <w:bookmarkStart w:id="9" w:name="kix.63w3t8h6cetq" w:colFirst="0" w:colLast="0"/>
+      <w:bookmarkStart w:id="10" w:name="_Toc33441503"/>
+      <w:bookmarkEnd w:id="9"/>
       <w:r>
         <w:lastRenderedPageBreak/>
         <w:t>2.2 Common Bus System</w:t>
       </w:r>
-      <w:bookmarkEnd w:id="11"/>
+      <w:bookmarkEnd w:id="10"/>
     </w:p>
     <w:p>
       <w:r>
@@ -7927,29 +7818,8 @@
         </w:rPr>
         <w:t xml:space="preserve"> Block Diagram</w:t>
       </w:r>
-      <w:bookmarkStart w:id="12" w:name="kix.h3sxfc12a3xc" w:colFirst="0" w:colLast="0"/>
-      <w:bookmarkEnd w:id="12"/>
-    </w:p>
-    <w:p>
-      <w:pPr>
-        <w:spacing w:before="0" w:after="0"/>
-        <w:rPr>
-          <w:rFonts w:eastAsia="Times New Roman" w:cs="Times New Roman"/>
-          <w:b/>
-          <w:sz w:val="32"/>
-          <w:szCs w:val="32"/>
-        </w:rPr>
-      </w:pPr>
-      <w:r>
-        <w:rPr>
-          <w:rFonts w:eastAsia="Times New Roman" w:cs="Times New Roman"/>
-          <w:b/>
-          <w:sz w:val="32"/>
-          <w:szCs w:val="32"/>
-        </w:rPr>
-        <w:lastRenderedPageBreak/>
-        <w:br w:type="page"/>
-      </w:r>
+      <w:bookmarkStart w:id="11" w:name="kix.h3sxfc12a3xc" w:colFirst="0" w:colLast="0"/>
+      <w:bookmarkEnd w:id="11"/>
     </w:p>
     <w:p>
       <w:pPr>
@@ -7959,12 +7829,12 @@
           <w:szCs w:val="24"/>
         </w:rPr>
       </w:pPr>
-      <w:bookmarkStart w:id="13" w:name="_Toc31622681"/>
+      <w:bookmarkStart w:id="12" w:name="_Toc33441504"/>
       <w:r>
         <w:lastRenderedPageBreak/>
         <w:t>2.3 Components Used</w:t>
       </w:r>
-      <w:bookmarkEnd w:id="13"/>
+      <w:bookmarkEnd w:id="12"/>
     </w:p>
     <w:p>
       <w:pPr>
@@ -7974,15 +7844,20 @@
           <w:szCs w:val="20"/>
         </w:rPr>
       </w:pPr>
-      <w:bookmarkStart w:id="14" w:name="_Toc31622682"/>
+      <w:bookmarkStart w:id="13" w:name="_Toc33441505"/>
       <w:r>
         <w:t>2.3.1 Registers</w:t>
       </w:r>
+      <w:bookmarkEnd w:id="13"/>
+    </w:p>
+    <w:p>
+      <w:r>
+        <w:t>The various components given b</w:t>
+      </w:r>
+      <w:bookmarkStart w:id="14" w:name="_GoBack"/>
       <w:bookmarkEnd w:id="14"/>
-    </w:p>
-    <w:p>
-      <w:r>
-        <w:t>The various components given below comes together to form a simple working computer system. The various components are selected by the Bus as per the output from the encoder which can be seen from the table below</w:t>
+      <w:r>
+        <w:t>elow comes together to form a simple working computer system. The various components are selected by the Bus as per the output from the encoder which can be seen from the table below</w:t>
       </w:r>
       <w:r>
         <w:t>.</w:t>
@@ -10665,7 +10540,21 @@
           <w:i/>
           <w:iCs/>
         </w:rPr>
-        <w:t>Size: 20 bits</w:t>
+        <w:t xml:space="preserve">Size: </w:t>
+      </w:r>
+      <w:r>
+        <w:rPr>
+          <w:i/>
+          <w:iCs/>
+        </w:rPr>
+        <w:t>15</w:t>
+      </w:r>
+      <w:r>
+        <w:rPr>
+          <w:i/>
+          <w:iCs/>
+        </w:rPr>
+        <w:t xml:space="preserve"> bits</w:t>
       </w:r>
     </w:p>
     <w:p>
@@ -10802,28 +10691,449 @@
         </w:rPr>
       </w:pPr>
       <w:r>
-        <w:t>Clear = R.T</w:t>
-      </w:r>
-      <w:r>
-        <w:rPr>
+        <w:rPr>
+          <w:rFonts w:eastAsia="Times New Roman" w:cs="Times New Roman"/>
+          <w:noProof/>
           <w:sz w:val="31"/>
           <w:szCs w:val="31"/>
           <w:vertAlign w:val="subscript"/>
         </w:rPr>
-        <w:t>1</w:t>
-      </w:r>
-    </w:p>
-    <w:p>
-      <w:pPr>
-        <w:spacing w:line="360" w:lineRule="auto"/>
-        <w:ind w:left="360"/>
-        <w:rPr>
-          <w:rFonts w:eastAsia="Times New Roman" w:cs="Times New Roman"/>
+        <mc:AlternateContent>
+          <mc:Choice Requires="wps">
+            <w:drawing>
+              <wp:anchor distT="0" distB="0" distL="114300" distR="114300" simplePos="0" relativeHeight="251663360" behindDoc="0" locked="0" layoutInCell="1" allowOverlap="1" wp14:anchorId="65A30E9B" wp14:editId="6DBBB6F9">
+                <wp:simplePos x="0" y="0"/>
+                <wp:positionH relativeFrom="column">
+                  <wp:posOffset>4448175</wp:posOffset>
+                </wp:positionH>
+                <wp:positionV relativeFrom="paragraph">
+                  <wp:posOffset>250825</wp:posOffset>
+                </wp:positionV>
+                <wp:extent cx="723900" cy="400050"/>
+                <wp:effectExtent l="0" t="0" r="0" b="0"/>
+                <wp:wrapNone/>
+                <wp:docPr id="19" name="Text Box 19"/>
+                <wp:cNvGraphicFramePr/>
+                <a:graphic xmlns:a="http://schemas.openxmlformats.org/drawingml/2006/main">
+                  <a:graphicData uri="http://schemas.microsoft.com/office/word/2010/wordprocessingShape">
+                    <wps:wsp>
+                      <wps:cNvSpPr txBox="1"/>
+                      <wps:spPr>
+                        <a:xfrm>
+                          <a:off x="0" y="0"/>
+                          <a:ext cx="723900" cy="400050"/>
+                        </a:xfrm>
+                        <a:prstGeom prst="rect">
+                          <a:avLst/>
+                        </a:prstGeom>
+                        <a:solidFill>
+                          <a:schemeClr val="bg1"/>
+                        </a:solidFill>
+                        <a:ln w="6350">
+                          <a:noFill/>
+                        </a:ln>
+                      </wps:spPr>
+                      <wps:txbx>
+                        <w:txbxContent>
+                          <w:p>
+                            <w:pPr>
+                              <w:rPr>
+                                <w:sz w:val="20"/>
+                                <w:szCs w:val="18"/>
+                              </w:rPr>
+                            </w:pPr>
+                            <w:r>
+                              <w:rPr>
+                                <w:sz w:val="20"/>
+                                <w:szCs w:val="18"/>
+                              </w:rPr>
+                              <w:t>15</w:t>
+                            </w:r>
+                            <w:r>
+                              <w:rPr>
+                                <w:sz w:val="20"/>
+                                <w:szCs w:val="18"/>
+                              </w:rPr>
+                              <w:t xml:space="preserve"> </w:t>
+                            </w:r>
+                            <w:proofErr w:type="gramStart"/>
+                            <w:r>
+                              <w:rPr>
+                                <w:sz w:val="20"/>
+                                <w:szCs w:val="18"/>
+                              </w:rPr>
+                              <w:t>bit</w:t>
+                            </w:r>
+                            <w:proofErr w:type="gramEnd"/>
+                          </w:p>
+                        </w:txbxContent>
+                      </wps:txbx>
+                      <wps:bodyPr rot="0" spcFirstLastPara="0" vertOverflow="overflow" horzOverflow="overflow" vert="horz" wrap="square" lIns="91440" tIns="45720" rIns="91440" bIns="45720" numCol="1" spcCol="0" rtlCol="0" fromWordArt="0" anchor="t" anchorCtr="0" forceAA="0" compatLnSpc="1">
+                        <a:prstTxWarp prst="textNoShape">
+                          <a:avLst/>
+                        </a:prstTxWarp>
+                        <a:noAutofit/>
+                      </wps:bodyPr>
+                    </wps:wsp>
+                  </a:graphicData>
+                </a:graphic>
+                <wp14:sizeRelH relativeFrom="margin">
+                  <wp14:pctWidth>0</wp14:pctWidth>
+                </wp14:sizeRelH>
+                <wp14:sizeRelV relativeFrom="margin">
+                  <wp14:pctHeight>0</wp14:pctHeight>
+                </wp14:sizeRelV>
+              </wp:anchor>
+            </w:drawing>
+          </mc:Choice>
+          <mc:Fallback>
+            <w:pict>
+              <v:shapetype w14:anchorId="65A30E9B" id="_x0000_t202" coordsize="21600,21600" o:spt="202" path="m,l,21600r21600,l21600,xe">
+                <v:stroke joinstyle="miter"/>
+                <v:path gradientshapeok="t" o:connecttype="rect"/>
+              </v:shapetype>
+              <v:shape id="Text Box 19" o:spid="_x0000_s1026" type="#_x0000_t202" style="position:absolute;margin-left:350.25pt;margin-top:19.75pt;width:57pt;height:31.5pt;z-index:251663360;visibility:visible;mso-wrap-style:square;mso-width-percent:0;mso-height-percent:0;mso-wrap-distance-left:9pt;mso-wrap-distance-top:0;mso-wrap-distance-right:9pt;mso-wrap-distance-bottom:0;mso-position-horizontal:absolute;mso-position-horizontal-relative:text;mso-position-vertical:absolute;mso-position-vertical-relative:text;mso-width-percent:0;mso-height-percent:0;mso-width-relative:margin;mso-height-relative:margin;v-text-anchor:top" o:gfxdata="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" fillcolor="white [3212]" stroked="f" strokeweight=".5pt">
+                <v:textbox>
+                  <w:txbxContent>
+                    <w:p>
+                      <w:pPr>
+                        <w:rPr>
+                          <w:sz w:val="20"/>
+                          <w:szCs w:val="18"/>
+                        </w:rPr>
+                      </w:pPr>
+                      <w:r>
+                        <w:rPr>
+                          <w:sz w:val="20"/>
+                          <w:szCs w:val="18"/>
+                        </w:rPr>
+                        <w:t>15</w:t>
+                      </w:r>
+                      <w:r>
+                        <w:rPr>
+                          <w:sz w:val="20"/>
+                          <w:szCs w:val="18"/>
+                        </w:rPr>
+                        <w:t xml:space="preserve"> </w:t>
+                      </w:r>
+                      <w:proofErr w:type="gramStart"/>
+                      <w:r>
+                        <w:rPr>
+                          <w:sz w:val="20"/>
+                          <w:szCs w:val="18"/>
+                        </w:rPr>
+                        <w:t>bit</w:t>
+                      </w:r>
+                      <w:proofErr w:type="gramEnd"/>
+                    </w:p>
+                  </w:txbxContent>
+                </v:textbox>
+              </v:shape>
+            </w:pict>
+          </mc:Fallback>
+        </mc:AlternateContent>
+      </w:r>
+      <w:r>
+        <w:rPr>
+          <w:rFonts w:eastAsia="Times New Roman" w:cs="Times New Roman"/>
+          <w:noProof/>
           <w:sz w:val="31"/>
           <w:szCs w:val="31"/>
           <w:vertAlign w:val="subscript"/>
         </w:rPr>
-      </w:pPr>
+        <mc:AlternateContent>
+          <mc:Choice Requires="wps">
+            <w:drawing>
+              <wp:anchor distT="0" distB="0" distL="114300" distR="114300" simplePos="0" relativeHeight="251661312" behindDoc="0" locked="0" layoutInCell="1" allowOverlap="1" wp14:anchorId="5015F692" wp14:editId="48B1CE59">
+                <wp:simplePos x="0" y="0"/>
+                <wp:positionH relativeFrom="column">
+                  <wp:posOffset>1371600</wp:posOffset>
+                </wp:positionH>
+                <wp:positionV relativeFrom="paragraph">
+                  <wp:posOffset>232410</wp:posOffset>
+                </wp:positionV>
+                <wp:extent cx="723900" cy="400050"/>
+                <wp:effectExtent l="0" t="0" r="0" b="0"/>
+                <wp:wrapNone/>
+                <wp:docPr id="16" name="Text Box 16"/>
+                <wp:cNvGraphicFramePr/>
+                <a:graphic xmlns:a="http://schemas.openxmlformats.org/drawingml/2006/main">
+                  <a:graphicData uri="http://schemas.microsoft.com/office/word/2010/wordprocessingShape">
+                    <wps:wsp>
+                      <wps:cNvSpPr txBox="1"/>
+                      <wps:spPr>
+                        <a:xfrm>
+                          <a:off x="0" y="0"/>
+                          <a:ext cx="723900" cy="400050"/>
+                        </a:xfrm>
+                        <a:prstGeom prst="rect">
+                          <a:avLst/>
+                        </a:prstGeom>
+                        <a:solidFill>
+                          <a:schemeClr val="bg1"/>
+                        </a:solidFill>
+                        <a:ln w="6350">
+                          <a:noFill/>
+                        </a:ln>
+                      </wps:spPr>
+                      <wps:txbx>
+                        <w:txbxContent>
+                          <w:p>
+                            <w:pPr>
+                              <w:rPr>
+                                <w:sz w:val="20"/>
+                                <w:szCs w:val="18"/>
+                              </w:rPr>
+                            </w:pPr>
+                            <w:r>
+                              <w:rPr>
+                                <w:sz w:val="20"/>
+                                <w:szCs w:val="18"/>
+                              </w:rPr>
+                              <w:t>15</w:t>
+                            </w:r>
+                            <w:r>
+                              <w:rPr>
+                                <w:sz w:val="20"/>
+                                <w:szCs w:val="18"/>
+                              </w:rPr>
+                              <w:t xml:space="preserve"> </w:t>
+                            </w:r>
+                            <w:proofErr w:type="gramStart"/>
+                            <w:r>
+                              <w:rPr>
+                                <w:sz w:val="20"/>
+                                <w:szCs w:val="18"/>
+                              </w:rPr>
+                              <w:t>bit</w:t>
+                            </w:r>
+                            <w:proofErr w:type="gramEnd"/>
+                          </w:p>
+                        </w:txbxContent>
+                      </wps:txbx>
+                      <wps:bodyPr rot="0" spcFirstLastPara="0" vertOverflow="overflow" horzOverflow="overflow" vert="horz" wrap="square" lIns="91440" tIns="45720" rIns="91440" bIns="45720" numCol="1" spcCol="0" rtlCol="0" fromWordArt="0" anchor="t" anchorCtr="0" forceAA="0" compatLnSpc="1">
+                        <a:prstTxWarp prst="textNoShape">
+                          <a:avLst/>
+                        </a:prstTxWarp>
+                        <a:noAutofit/>
+                      </wps:bodyPr>
+                    </wps:wsp>
+                  </a:graphicData>
+                </a:graphic>
+                <wp14:sizeRelH relativeFrom="margin">
+                  <wp14:pctWidth>0</wp14:pctWidth>
+                </wp14:sizeRelH>
+                <wp14:sizeRelV relativeFrom="margin">
+                  <wp14:pctHeight>0</wp14:pctHeight>
+                </wp14:sizeRelV>
+              </wp:anchor>
+            </w:drawing>
+          </mc:Choice>
+          <mc:Fallback>
+            <w:pict>
+              <v:shape w14:anchorId="5015F692" id="Text Box 16" o:spid="_x0000_s1027" type="#_x0000_t202" style="position:absolute;margin-left:108pt;margin-top:18.3pt;width:57pt;height:31.5pt;z-index:251661312;visibility:visible;mso-wrap-style:square;mso-width-percent:0;mso-height-percent:0;mso-wrap-distance-left:9pt;mso-wrap-distance-top:0;mso-wrap-distance-right:9pt;mso-wrap-distance-bottom:0;mso-position-horizontal:absolute;mso-position-horizontal-relative:text;mso-position-vertical:absolute;mso-position-vertical-relative:text;mso-width-percent:0;mso-height-percent:0;mso-width-relative:margin;mso-height-relative:margin;v-text-anchor:top" o:gfxdata="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" fillcolor="white [3212]" stroked="f" strokeweight=".5pt">
+                <v:textbox>
+                  <w:txbxContent>
+                    <w:p>
+                      <w:pPr>
+                        <w:rPr>
+                          <w:sz w:val="20"/>
+                          <w:szCs w:val="18"/>
+                        </w:rPr>
+                      </w:pPr>
+                      <w:r>
+                        <w:rPr>
+                          <w:sz w:val="20"/>
+                          <w:szCs w:val="18"/>
+                        </w:rPr>
+                        <w:t>15</w:t>
+                      </w:r>
+                      <w:r>
+                        <w:rPr>
+                          <w:sz w:val="20"/>
+                          <w:szCs w:val="18"/>
+                        </w:rPr>
+                        <w:t xml:space="preserve"> </w:t>
+                      </w:r>
+                      <w:proofErr w:type="gramStart"/>
+                      <w:r>
+                        <w:rPr>
+                          <w:sz w:val="20"/>
+                          <w:szCs w:val="18"/>
+                        </w:rPr>
+                        <w:t>bit</w:t>
+                      </w:r>
+                      <w:proofErr w:type="gramEnd"/>
+                    </w:p>
+                  </w:txbxContent>
+                </v:textbox>
+              </v:shape>
+            </w:pict>
+          </mc:Fallback>
+        </mc:AlternateContent>
+      </w:r>
+      <w:r>
+        <w:t>Clear = R.T</w:t>
+      </w:r>
+      <w:r>
+        <w:rPr>
+          <w:sz w:val="31"/>
+          <w:szCs w:val="31"/>
+          <w:vertAlign w:val="subscript"/>
+        </w:rPr>
+        <w:t>1</w:t>
+      </w:r>
+    </w:p>
+    <w:p>
+      <w:pPr>
+        <w:spacing w:line="360" w:lineRule="auto"/>
+        <w:ind w:left="360"/>
+        <w:rPr>
+          <w:rFonts w:eastAsia="Times New Roman" w:cs="Times New Roman"/>
+          <w:sz w:val="31"/>
+          <w:szCs w:val="31"/>
+          <w:vertAlign w:val="subscript"/>
+        </w:rPr>
+      </w:pPr>
+      <w:r>
+        <w:rPr>
+          <w:rFonts w:eastAsia="Times New Roman" w:cs="Times New Roman"/>
+          <w:noProof/>
+          <w:sz w:val="31"/>
+          <w:szCs w:val="31"/>
+          <w:vertAlign w:val="subscript"/>
+        </w:rPr>
+        <mc:AlternateContent>
+          <mc:Choice Requires="wps">
+            <w:drawing>
+              <wp:anchor distT="0" distB="0" distL="114300" distR="114300" simplePos="0" relativeHeight="251665408" behindDoc="0" locked="0" layoutInCell="1" allowOverlap="1" wp14:anchorId="515938A1" wp14:editId="7058204E">
+                <wp:simplePos x="0" y="0"/>
+                <wp:positionH relativeFrom="column">
+                  <wp:posOffset>3419475</wp:posOffset>
+                </wp:positionH>
+                <wp:positionV relativeFrom="paragraph">
+                  <wp:posOffset>142875</wp:posOffset>
+                </wp:positionV>
+                <wp:extent cx="723900" cy="400050"/>
+                <wp:effectExtent l="0" t="0" r="0" b="0"/>
+                <wp:wrapNone/>
+                <wp:docPr id="20" name="Text Box 20"/>
+                <wp:cNvGraphicFramePr/>
+                <a:graphic xmlns:a="http://schemas.openxmlformats.org/drawingml/2006/main">
+                  <a:graphicData uri="http://schemas.microsoft.com/office/word/2010/wordprocessingShape">
+                    <wps:wsp>
+                      <wps:cNvSpPr txBox="1"/>
+                      <wps:spPr>
+                        <a:xfrm>
+                          <a:off x="0" y="0"/>
+                          <a:ext cx="723900" cy="400050"/>
+                        </a:xfrm>
+                        <a:prstGeom prst="rect">
+                          <a:avLst/>
+                        </a:prstGeom>
+                        <a:solidFill>
+                          <a:schemeClr val="bg1"/>
+                        </a:solidFill>
+                        <a:ln w="6350">
+                          <a:noFill/>
+                        </a:ln>
+                      </wps:spPr>
+                      <wps:txbx>
+                        <w:txbxContent>
+                          <w:p>
+                            <w:pPr>
+                              <w:rPr>
+                                <w:sz w:val="20"/>
+                                <w:szCs w:val="18"/>
+                              </w:rPr>
+                            </w:pPr>
+                            <w:r>
+                              <w:rPr>
+                                <w:sz w:val="20"/>
+                                <w:szCs w:val="18"/>
+                              </w:rPr>
+                              <w:t>15</w:t>
+                            </w:r>
+                            <w:r>
+                              <w:rPr>
+                                <w:sz w:val="20"/>
+                                <w:szCs w:val="18"/>
+                              </w:rPr>
+                              <w:t xml:space="preserve"> </w:t>
+                            </w:r>
+                            <w:proofErr w:type="gramStart"/>
+                            <w:r>
+                              <w:rPr>
+                                <w:sz w:val="20"/>
+                                <w:szCs w:val="18"/>
+                              </w:rPr>
+                              <w:t>bit</w:t>
+                            </w:r>
+                            <w:proofErr w:type="gramEnd"/>
+                          </w:p>
+                        </w:txbxContent>
+                      </wps:txbx>
+                      <wps:bodyPr rot="0" spcFirstLastPara="0" vertOverflow="overflow" horzOverflow="overflow" vert="horz" wrap="square" lIns="91440" tIns="45720" rIns="91440" bIns="45720" numCol="1" spcCol="0" rtlCol="0" fromWordArt="0" anchor="t" anchorCtr="0" forceAA="0" compatLnSpc="1">
+                        <a:prstTxWarp prst="textNoShape">
+                          <a:avLst/>
+                        </a:prstTxWarp>
+                        <a:noAutofit/>
+                      </wps:bodyPr>
+                    </wps:wsp>
+                  </a:graphicData>
+                </a:graphic>
+                <wp14:sizeRelH relativeFrom="margin">
+                  <wp14:pctWidth>0</wp14:pctWidth>
+                </wp14:sizeRelH>
+                <wp14:sizeRelV relativeFrom="margin">
+                  <wp14:pctHeight>0</wp14:pctHeight>
+                </wp14:sizeRelV>
+              </wp:anchor>
+            </w:drawing>
+          </mc:Choice>
+          <mc:Fallback>
+            <w:pict>
+              <v:shape w14:anchorId="515938A1" id="Text Box 20" o:spid="_x0000_s1028" type="#_x0000_t202" style="position:absolute;left:0;text-align:left;margin-left:269.25pt;margin-top:11.25pt;width:57pt;height:31.5pt;z-index:251665408;visibility:visible;mso-wrap-style:square;mso-width-percent:0;mso-height-percent:0;mso-wrap-distance-left:9pt;mso-wrap-distance-top:0;mso-wrap-distance-right:9pt;mso-wrap-distance-bottom:0;mso-position-horizontal:absolute;mso-position-horizontal-relative:text;mso-position-vertical:absolute;mso-position-vertical-relative:text;mso-width-percent:0;mso-height-percent:0;mso-width-relative:margin;mso-height-relative:margin;v-text-anchor:top" o:gfxdata="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" fillcolor="white [3212]" stroked="f" strokeweight=".5pt">
+                <v:textbox>
+                  <w:txbxContent>
+                    <w:p>
+                      <w:pPr>
+                        <w:rPr>
+                          <w:sz w:val="20"/>
+                          <w:szCs w:val="18"/>
+                        </w:rPr>
+                      </w:pPr>
+                      <w:r>
+                        <w:rPr>
+                          <w:sz w:val="20"/>
+                          <w:szCs w:val="18"/>
+                        </w:rPr>
+                        <w:t>15</w:t>
+                      </w:r>
+                      <w:r>
+                        <w:rPr>
+                          <w:sz w:val="20"/>
+                          <w:szCs w:val="18"/>
+                        </w:rPr>
+                        <w:t xml:space="preserve"> </w:t>
+                      </w:r>
+                      <w:proofErr w:type="gramStart"/>
+                      <w:r>
+                        <w:rPr>
+                          <w:sz w:val="20"/>
+                          <w:szCs w:val="18"/>
+                        </w:rPr>
+                        <w:t>bit</w:t>
+                      </w:r>
+                      <w:proofErr w:type="gramEnd"/>
+                    </w:p>
+                  </w:txbxContent>
+                </v:textbox>
+              </v:shape>
+            </w:pict>
+          </mc:Fallback>
+        </mc:AlternateContent>
+      </w:r>
       <w:r>
         <w:rPr>
           <w:rFonts w:eastAsia="Times New Roman" w:cs="Times New Roman"/>
@@ -10871,19 +11181,6 @@
     </w:p>
     <w:p>
       <w:pPr>
-        <w:spacing w:before="0" w:after="0"/>
-        <w:rPr>
-          <w:b/>
-          <w:szCs w:val="24"/>
-        </w:rPr>
-      </w:pPr>
-      <w:r>
-        <w:lastRenderedPageBreak/>
-        <w:br w:type="page"/>
-      </w:r>
-    </w:p>
-    <w:p>
-      <w:pPr>
         <w:pStyle w:val="Heading4"/>
       </w:pPr>
       <w:r>
@@ -11265,7 +11562,21 @@
           <w:i/>
           <w:iCs/>
         </w:rPr>
-        <w:t>Size: 16 bits</w:t>
+        <w:t xml:space="preserve">Size: </w:t>
+      </w:r>
+      <w:r>
+        <w:rPr>
+          <w:i/>
+          <w:iCs/>
+        </w:rPr>
+        <w:t>20</w:t>
+      </w:r>
+      <w:r>
+        <w:rPr>
+          <w:i/>
+          <w:iCs/>
+        </w:rPr>
+        <w:t xml:space="preserve"> bits</w:t>
       </w:r>
     </w:p>
     <w:p>
@@ -11694,16 +12005,13 @@
         </w:rPr>
       </w:pPr>
       <w:r>
-        <w:t xml:space="preserve">Memory Address Register (MAR) is the CPU register that either stores the memory address from which data will be fetched from the CPU or the address to which data will be sent and stored. Its component composition is given </w:t>
+        <w:t>Memory Address Register (MAR) is the CPU register that either stores the memory address from which data will be fetched from the CPU or the address to which data will be sent and stored. Its component composition is given as: Load = R</w:t>
       </w:r>
       <w:proofErr w:type="gramStart"/>
       <w:r>
-        <w:t>as :</w:t>
+        <w:t>'.T</w:t>
       </w:r>
       <w:proofErr w:type="gramEnd"/>
-      <w:r>
-        <w:t xml:space="preserve"> Load = R'.T</w:t>
-      </w:r>
       <w:r>
         <w:rPr>
           <w:sz w:val="32"/>
@@ -11841,299 +12149,101 @@
     </w:p>
     <w:p>
       <w:pPr>
+        <w:spacing w:before="0" w:after="0"/>
+        <w:rPr>
+          <w:rFonts w:eastAsia="Times New Roman" w:cs="Times New Roman"/>
+          <w:b/>
+          <w:bCs/>
+          <w:sz w:val="28"/>
+          <w:szCs w:val="28"/>
+        </w:rPr>
+      </w:pPr>
+      <w:r>
+        <w:rPr>
+          <w:b/>
+          <w:bCs/>
+        </w:rPr>
+        <w:lastRenderedPageBreak/>
+        <w:t>2.3.2 Memory</w:t>
+      </w:r>
+    </w:p>
+    <w:p>
+      <w:pPr>
         <w:pStyle w:val="Heading4"/>
       </w:pPr>
       <w:r>
-        <w:lastRenderedPageBreak/>
-        <w:t>2.3.1.8</w:t>
-      </w:r>
-      <w:r>
-        <w:t>.  Sequence Counter</w:t>
-      </w:r>
-    </w:p>
-    <w:p>
-      <w:pPr>
-        <w:rPr>
-          <w:rFonts w:eastAsia="Times New Roman" w:cs="Times New Roman"/>
-        </w:rPr>
-      </w:pPr>
-      <w:r>
-        <w:t xml:space="preserve">It is the part of the computer that determines whether the given instruction has completed its execution or not. The completion of the instruction is denoted by SC ←0. Its component composition is given </w:t>
+        <w:t>2.3.2.1 Memory Unit</w:t>
+      </w:r>
+    </w:p>
+    <w:p>
+      <w:pPr>
+        <w:rPr>
+          <w:i/>
+          <w:iCs/>
+        </w:rPr>
+      </w:pPr>
+      <w:r>
+        <w:rPr>
+          <w:i/>
+          <w:iCs/>
+        </w:rPr>
+        <w:t>Size: 32K*20</w:t>
+      </w:r>
+    </w:p>
+    <w:p>
+      <w:pPr>
+        <w:spacing w:line="360" w:lineRule="auto"/>
+        <w:ind w:right="1079"/>
+        <w:rPr>
+          <w:rFonts w:eastAsia="Times New Roman" w:cs="Times New Roman"/>
+          <w:szCs w:val="24"/>
+        </w:rPr>
+      </w:pPr>
+      <w:r>
+        <w:t>Memory stores both the instruction and the data on which processing is to be performed</w:t>
+      </w:r>
+      <w:r>
+        <w:rPr>
+          <w:rFonts w:eastAsia="Times New Roman" w:cs="Times New Roman"/>
+          <w:szCs w:val="24"/>
+        </w:rPr>
+        <w:t>.</w:t>
+      </w:r>
+    </w:p>
+    <w:p>
+      <w:r>
+        <w:t xml:space="preserve">We have selected a memory of 2048 words with a word size of 16-bits for our computer. This means that we require </w:t>
       </w:r>
       <w:proofErr w:type="gramStart"/>
       <w:r>
-        <w:t>as :</w:t>
+        <w:t>11 bit</w:t>
       </w:r>
       <w:proofErr w:type="gramEnd"/>
-    </w:p>
-    <w:p>
-      <w:pPr>
-        <w:rPr>
+      <w:r>
+        <w:t xml:space="preserve"> address line to address all the word of the memory. Memory receives its address from the Address Register (AR), it receives/sends its data from the common bus system, read or write operations is distinguished from the control signal.</w:t>
+      </w:r>
+    </w:p>
+    <w:p>
+      <w:r>
+        <w:t xml:space="preserve">The composition for the components of the memory unit </w:t>
+      </w:r>
+      <w:proofErr w:type="gramStart"/>
+      <w:r>
+        <w:t>is :</w:t>
+      </w:r>
+      <w:proofErr w:type="gramEnd"/>
+    </w:p>
+    <w:p>
+      <w:pPr>
+        <w:ind w:left="360"/>
+        <w:rPr>
+          <w:rFonts w:eastAsia="Times New Roman" w:cs="Times New Roman"/>
           <w:sz w:val="32"/>
           <w:szCs w:val="32"/>
           <w:vertAlign w:val="subscript"/>
         </w:rPr>
       </w:pPr>
       <w:r>
-        <w:t>Clear = p + r + R.T</w:t>
-      </w:r>
-      <w:r>
-        <w:rPr>
-          <w:sz w:val="32"/>
-          <w:szCs w:val="32"/>
-          <w:vertAlign w:val="subscript"/>
-        </w:rPr>
-        <w:t>2</w:t>
-      </w:r>
-      <w:r>
-        <w:t xml:space="preserve"> + D</w:t>
-      </w:r>
-      <w:r>
-        <w:rPr>
-          <w:sz w:val="32"/>
-          <w:szCs w:val="32"/>
-          <w:vertAlign w:val="subscript"/>
-        </w:rPr>
-        <w:t>0</w:t>
-      </w:r>
-      <w:r>
-        <w:t>.T</w:t>
-      </w:r>
-      <w:r>
-        <w:rPr>
-          <w:sz w:val="32"/>
-          <w:szCs w:val="32"/>
-          <w:vertAlign w:val="subscript"/>
-        </w:rPr>
-        <w:t>5</w:t>
-      </w:r>
-      <w:r>
-        <w:t xml:space="preserve"> + D</w:t>
-      </w:r>
-      <w:r>
-        <w:rPr>
-          <w:sz w:val="32"/>
-          <w:szCs w:val="32"/>
-          <w:vertAlign w:val="subscript"/>
-        </w:rPr>
-        <w:t>1</w:t>
-      </w:r>
-      <w:r>
-        <w:t>.T</w:t>
-      </w:r>
-      <w:r>
-        <w:rPr>
-          <w:sz w:val="32"/>
-          <w:szCs w:val="32"/>
-          <w:vertAlign w:val="subscript"/>
-        </w:rPr>
-        <w:t>5</w:t>
-      </w:r>
-      <w:r>
-        <w:t xml:space="preserve"> + D</w:t>
-      </w:r>
-      <w:r>
-        <w:rPr>
-          <w:sz w:val="32"/>
-          <w:szCs w:val="32"/>
-          <w:vertAlign w:val="subscript"/>
-        </w:rPr>
-        <w:t>2</w:t>
-      </w:r>
-      <w:r>
-        <w:t>.T</w:t>
-      </w:r>
-      <w:r>
-        <w:rPr>
-          <w:sz w:val="32"/>
-          <w:szCs w:val="32"/>
-          <w:vertAlign w:val="subscript"/>
-        </w:rPr>
-        <w:t>5</w:t>
-      </w:r>
-      <w:r>
-        <w:t xml:space="preserve"> + D</w:t>
-      </w:r>
-      <w:r>
-        <w:rPr>
-          <w:sz w:val="32"/>
-          <w:szCs w:val="32"/>
-          <w:vertAlign w:val="subscript"/>
-        </w:rPr>
-        <w:t>3</w:t>
-      </w:r>
-      <w:r>
-        <w:t>.T</w:t>
-      </w:r>
-      <w:r>
-        <w:rPr>
-          <w:sz w:val="32"/>
-          <w:szCs w:val="32"/>
-          <w:vertAlign w:val="subscript"/>
-        </w:rPr>
-        <w:t>4</w:t>
-      </w:r>
-      <w:r>
-        <w:t xml:space="preserve"> + D</w:t>
-      </w:r>
-      <w:r>
-        <w:rPr>
-          <w:sz w:val="32"/>
-          <w:szCs w:val="32"/>
-          <w:vertAlign w:val="subscript"/>
-        </w:rPr>
-        <w:t>4</w:t>
-      </w:r>
-      <w:r>
-        <w:t>.T</w:t>
-      </w:r>
-      <w:r>
-        <w:rPr>
-          <w:sz w:val="32"/>
-          <w:szCs w:val="32"/>
-          <w:vertAlign w:val="subscript"/>
-        </w:rPr>
-        <w:t>4</w:t>
-      </w:r>
-      <w:r>
-        <w:t xml:space="preserve"> + D</w:t>
-      </w:r>
-      <w:r>
-        <w:rPr>
-          <w:sz w:val="32"/>
-          <w:szCs w:val="32"/>
-          <w:vertAlign w:val="subscript"/>
-        </w:rPr>
-        <w:t>5</w:t>
-      </w:r>
-      <w:r>
-        <w:t>.T</w:t>
-      </w:r>
-      <w:r>
-        <w:rPr>
-          <w:sz w:val="32"/>
-          <w:szCs w:val="32"/>
-          <w:vertAlign w:val="subscript"/>
-        </w:rPr>
-        <w:t>5</w:t>
-      </w:r>
-      <w:r>
-        <w:t xml:space="preserve"> + D</w:t>
-      </w:r>
-      <w:r>
-        <w:rPr>
-          <w:sz w:val="32"/>
-          <w:szCs w:val="32"/>
-          <w:vertAlign w:val="subscript"/>
-        </w:rPr>
-        <w:t>6</w:t>
-      </w:r>
-      <w:r>
-        <w:t>.T</w:t>
-      </w:r>
-      <w:r>
-        <w:rPr>
-          <w:sz w:val="32"/>
-          <w:szCs w:val="32"/>
-          <w:vertAlign w:val="subscript"/>
-        </w:rPr>
-        <w:t>5</w:t>
-      </w:r>
-    </w:p>
-    <w:p>
-      <w:pPr>
-        <w:pStyle w:val="Heading3"/>
-        <w:rPr>
-          <w:szCs w:val="24"/>
-        </w:rPr>
-      </w:pPr>
-      <w:r>
-        <w:br w:type="column"/>
-      </w:r>
-      <w:bookmarkStart w:id="15" w:name="_Toc31622683"/>
-      <w:r>
-        <w:lastRenderedPageBreak/>
-        <w:t>2.3.2 Memory</w:t>
-      </w:r>
-      <w:bookmarkEnd w:id="15"/>
-    </w:p>
-    <w:p>
-      <w:pPr>
-        <w:pStyle w:val="Heading4"/>
-      </w:pPr>
-      <w:r>
-        <w:t>2.3.2.1 Memory Unit</w:t>
-      </w:r>
-    </w:p>
-    <w:p>
-      <w:pPr>
-        <w:rPr>
-          <w:i/>
-          <w:iCs/>
-        </w:rPr>
-      </w:pPr>
-      <w:r>
-        <w:rPr>
-          <w:i/>
-          <w:iCs/>
-        </w:rPr>
-        <w:t>Size: 32K*20</w:t>
-      </w:r>
-    </w:p>
-    <w:p>
-      <w:pPr>
-        <w:spacing w:line="360" w:lineRule="auto"/>
-        <w:ind w:right="1079"/>
-        <w:rPr>
-          <w:rFonts w:eastAsia="Times New Roman" w:cs="Times New Roman"/>
-          <w:szCs w:val="24"/>
-        </w:rPr>
-      </w:pPr>
-      <w:r>
-        <w:t>Memory stores both the instruction and the data on which processing is to be performed</w:t>
-      </w:r>
-      <w:r>
-        <w:rPr>
-          <w:rFonts w:eastAsia="Times New Roman" w:cs="Times New Roman"/>
-          <w:szCs w:val="24"/>
-        </w:rPr>
-        <w:t>.</w:t>
-      </w:r>
-    </w:p>
-    <w:p>
-      <w:r>
-        <w:t xml:space="preserve">We have selected a memory of 2048 words with a word size of 16-bits for our computer. This means that we require </w:t>
-      </w:r>
-      <w:proofErr w:type="gramStart"/>
-      <w:r>
-        <w:t>11 bit</w:t>
-      </w:r>
-      <w:proofErr w:type="gramEnd"/>
-      <w:r>
-        <w:t xml:space="preserve"> address line to address all the word of the memory. Memory receives its address from the Address Register (AR), it receives/sends its data from the common bus system, read or write operations is distinguished from the control signal.</w:t>
-      </w:r>
-    </w:p>
-    <w:p>
-      <w:r>
-        <w:t xml:space="preserve">The composition for the components of the memory unit </w:t>
-      </w:r>
-      <w:proofErr w:type="gramStart"/>
-      <w:r>
-        <w:t>is :</w:t>
-      </w:r>
-      <w:proofErr w:type="gramEnd"/>
-    </w:p>
-    <w:p>
-      <w:pPr>
-        <w:ind w:left="360"/>
-        <w:rPr>
-          <w:rFonts w:eastAsia="Times New Roman" w:cs="Times New Roman"/>
-          <w:sz w:val="32"/>
-          <w:szCs w:val="32"/>
-          <w:vertAlign w:val="subscript"/>
-        </w:rPr>
-      </w:pPr>
-      <w:r>
         <w:t>Read = D0.T4 + D1.T4 + D2.T4 + D5.T4 + D5.T5 + D6.T4 + D6.T5 + R</w:t>
       </w:r>
       <w:proofErr w:type="gramStart"/>
@@ -12217,11 +12327,11 @@
       <w:pPr>
         <w:pStyle w:val="Heading3"/>
       </w:pPr>
-      <w:bookmarkStart w:id="16" w:name="_Toc31622684"/>
+      <w:bookmarkStart w:id="15" w:name="_Toc33441506"/>
       <w:r>
         <w:t>2.3.3 Control Signals</w:t>
       </w:r>
-      <w:bookmarkEnd w:id="16"/>
+      <w:bookmarkEnd w:id="15"/>
     </w:p>
     <w:p>
       <w:r>
@@ -14645,8 +14755,8 @@
       <w:pPr>
         <w:pStyle w:val="Heading4"/>
       </w:pPr>
-      <w:bookmarkStart w:id="17" w:name="kix.rm98iye7qnkl" w:colFirst="0" w:colLast="0"/>
-      <w:bookmarkEnd w:id="17"/>
+      <w:bookmarkStart w:id="16" w:name="kix.rm98iye7qnkl" w:colFirst="0" w:colLast="0"/>
+      <w:bookmarkEnd w:id="16"/>
       <w:r>
         <w:lastRenderedPageBreak/>
         <w:t>2.3.3.3 Execution of RRI</w:t>
@@ -16647,8 +16757,8 @@
         </w:rPr>
         <w:t>Table 5: Execution of RRI signals</w:t>
       </w:r>
-      <w:bookmarkStart w:id="18" w:name="kix.jkfkdkgmouzl" w:colFirst="0" w:colLast="0"/>
-      <w:bookmarkEnd w:id="18"/>
+      <w:bookmarkStart w:id="17" w:name="kix.jkfkdkgmouzl" w:colFirst="0" w:colLast="0"/>
+      <w:bookmarkEnd w:id="17"/>
     </w:p>
     <w:p>
       <w:pPr>
@@ -18467,9 +18577,220 @@
     </w:p>
     <w:p>
       <w:pPr>
+        <w:pStyle w:val="Heading4"/>
+      </w:pPr>
+      <w:r>
+        <w:lastRenderedPageBreak/>
+        <w:t>Sequence Counter</w:t>
+      </w:r>
+    </w:p>
+    <w:p>
+      <w:pPr>
+        <w:rPr>
+          <w:rFonts w:eastAsia="Times New Roman" w:cs="Times New Roman"/>
+        </w:rPr>
+      </w:pPr>
+      <w:r>
+        <w:t xml:space="preserve">It is the part of the computer that determines whether the given instruction has completed its execution or not. The completion of the instruction is denoted by SC ←0. Its component composition is given </w:t>
+      </w:r>
+      <w:proofErr w:type="gramStart"/>
+      <w:r>
+        <w:t>as :</w:t>
+      </w:r>
+      <w:proofErr w:type="gramEnd"/>
+    </w:p>
+    <w:p>
+      <w:pPr>
+        <w:rPr>
+          <w:sz w:val="32"/>
+          <w:szCs w:val="32"/>
+          <w:vertAlign w:val="subscript"/>
+        </w:rPr>
+      </w:pPr>
+      <w:r>
+        <w:t>Clear = p + r + R.T</w:t>
+      </w:r>
+      <w:r>
+        <w:rPr>
+          <w:sz w:val="32"/>
+          <w:szCs w:val="32"/>
+          <w:vertAlign w:val="subscript"/>
+        </w:rPr>
+        <w:t>2</w:t>
+      </w:r>
+      <w:r>
+        <w:t xml:space="preserve"> + D</w:t>
+      </w:r>
+      <w:r>
+        <w:rPr>
+          <w:sz w:val="32"/>
+          <w:szCs w:val="32"/>
+          <w:vertAlign w:val="subscript"/>
+        </w:rPr>
+        <w:t>0</w:t>
+      </w:r>
+      <w:r>
+        <w:t>.T</w:t>
+      </w:r>
+      <w:r>
+        <w:rPr>
+          <w:sz w:val="32"/>
+          <w:szCs w:val="32"/>
+          <w:vertAlign w:val="subscript"/>
+        </w:rPr>
+        <w:t>5</w:t>
+      </w:r>
+      <w:r>
+        <w:t xml:space="preserve"> + D</w:t>
+      </w:r>
+      <w:r>
+        <w:rPr>
+          <w:sz w:val="32"/>
+          <w:szCs w:val="32"/>
+          <w:vertAlign w:val="subscript"/>
+        </w:rPr>
+        <w:t>1</w:t>
+      </w:r>
+      <w:r>
+        <w:t>.T</w:t>
+      </w:r>
+      <w:r>
+        <w:rPr>
+          <w:sz w:val="32"/>
+          <w:szCs w:val="32"/>
+          <w:vertAlign w:val="subscript"/>
+        </w:rPr>
+        <w:t>5</w:t>
+      </w:r>
+      <w:r>
+        <w:t xml:space="preserve"> + D</w:t>
+      </w:r>
+      <w:r>
+        <w:rPr>
+          <w:sz w:val="32"/>
+          <w:szCs w:val="32"/>
+          <w:vertAlign w:val="subscript"/>
+        </w:rPr>
+        <w:t>2</w:t>
+      </w:r>
+      <w:r>
+        <w:t>.T</w:t>
+      </w:r>
+      <w:r>
+        <w:rPr>
+          <w:sz w:val="32"/>
+          <w:szCs w:val="32"/>
+          <w:vertAlign w:val="subscript"/>
+        </w:rPr>
+        <w:t>5</w:t>
+      </w:r>
+      <w:r>
+        <w:t xml:space="preserve"> + D</w:t>
+      </w:r>
+      <w:r>
+        <w:rPr>
+          <w:sz w:val="32"/>
+          <w:szCs w:val="32"/>
+          <w:vertAlign w:val="subscript"/>
+        </w:rPr>
+        <w:t>3</w:t>
+      </w:r>
+      <w:r>
+        <w:t>.T</w:t>
+      </w:r>
+      <w:r>
+        <w:rPr>
+          <w:sz w:val="32"/>
+          <w:szCs w:val="32"/>
+          <w:vertAlign w:val="subscript"/>
+        </w:rPr>
+        <w:t>4</w:t>
+      </w:r>
+      <w:r>
+        <w:t xml:space="preserve"> + D</w:t>
+      </w:r>
+      <w:r>
+        <w:rPr>
+          <w:sz w:val="32"/>
+          <w:szCs w:val="32"/>
+          <w:vertAlign w:val="subscript"/>
+        </w:rPr>
+        <w:t>4</w:t>
+      </w:r>
+      <w:r>
+        <w:t>.T</w:t>
+      </w:r>
+      <w:r>
+        <w:rPr>
+          <w:sz w:val="32"/>
+          <w:szCs w:val="32"/>
+          <w:vertAlign w:val="subscript"/>
+        </w:rPr>
+        <w:t>4</w:t>
+      </w:r>
+      <w:r>
+        <w:t xml:space="preserve"> + D</w:t>
+      </w:r>
+      <w:r>
+        <w:rPr>
+          <w:sz w:val="32"/>
+          <w:szCs w:val="32"/>
+          <w:vertAlign w:val="subscript"/>
+        </w:rPr>
+        <w:t>5</w:t>
+      </w:r>
+      <w:r>
+        <w:t>.T</w:t>
+      </w:r>
+      <w:r>
+        <w:rPr>
+          <w:sz w:val="32"/>
+          <w:szCs w:val="32"/>
+          <w:vertAlign w:val="subscript"/>
+        </w:rPr>
+        <w:t>5</w:t>
+      </w:r>
+      <w:r>
+        <w:t xml:space="preserve"> + D</w:t>
+      </w:r>
+      <w:r>
+        <w:rPr>
+          <w:sz w:val="32"/>
+          <w:szCs w:val="32"/>
+          <w:vertAlign w:val="subscript"/>
+        </w:rPr>
+        <w:t>6</w:t>
+      </w:r>
+      <w:r>
+        <w:t>.T</w:t>
+      </w:r>
+      <w:r>
+        <w:rPr>
+          <w:sz w:val="32"/>
+          <w:szCs w:val="32"/>
+          <w:vertAlign w:val="subscript"/>
+        </w:rPr>
+        <w:t>5</w:t>
+      </w:r>
+    </w:p>
+    <w:p>
+      <w:pPr>
+        <w:spacing w:before="0" w:after="0"/>
+        <w:rPr>
+          <w:b/>
+          <w:sz w:val="32"/>
+          <w:szCs w:val="40"/>
+        </w:rPr>
+      </w:pPr>
+      <w:r>
+        <w:br w:type="page"/>
+      </w:r>
+    </w:p>
+    <w:p>
+      <w:pPr>
         <w:pStyle w:val="Heading1"/>
       </w:pPr>
-      <w:bookmarkStart w:id="19" w:name="_Toc31622685"/>
+      <w:bookmarkStart w:id="18" w:name="_Toc33441507"/>
       <w:r>
         <w:lastRenderedPageBreak/>
         <w:t xml:space="preserve">3. </w:t>
@@ -18478,7 +18799,7 @@
       <w:r>
         <w:t>FlipFlops</w:t>
       </w:r>
-      <w:bookmarkEnd w:id="19"/>
+      <w:bookmarkEnd w:id="18"/>
       <w:proofErr w:type="spellEnd"/>
     </w:p>
     <w:tbl>
@@ -19355,12 +19676,12 @@
       <w:pPr>
         <w:pStyle w:val="Heading1"/>
       </w:pPr>
-      <w:bookmarkStart w:id="20" w:name="_Toc31622686"/>
+      <w:bookmarkStart w:id="19" w:name="_Toc33441508"/>
       <w:r>
         <w:lastRenderedPageBreak/>
         <w:t>4. Number of Components Used</w:t>
       </w:r>
-      <w:bookmarkEnd w:id="20"/>
+      <w:bookmarkEnd w:id="19"/>
     </w:p>
     <w:tbl>
       <w:tblPr>
@@ -20276,25 +20597,25 @@
       <w:pPr>
         <w:pStyle w:val="Heading1"/>
       </w:pPr>
-      <w:bookmarkStart w:id="21" w:name="_Toc31622687"/>
+      <w:bookmarkStart w:id="20" w:name="_Toc33441509"/>
       <w:r>
         <w:lastRenderedPageBreak/>
         <w:t>5. Explanation of instruction</w:t>
       </w:r>
+      <w:bookmarkEnd w:id="20"/>
+    </w:p>
+    <w:p>
+      <w:pPr>
+        <w:pStyle w:val="Heading2"/>
+      </w:pPr>
+      <w:bookmarkStart w:id="21" w:name="_Toc33441510"/>
+      <w:r>
+        <w:t>5.1</w:t>
+      </w:r>
+      <w:r>
+        <w:t>. Fetch</w:t>
+      </w:r>
       <w:bookmarkEnd w:id="21"/>
-    </w:p>
-    <w:p>
-      <w:pPr>
-        <w:pStyle w:val="Heading2"/>
-      </w:pPr>
-      <w:bookmarkStart w:id="22" w:name="_Toc31622688"/>
-      <w:r>
-        <w:t>5.1</w:t>
-      </w:r>
-      <w:r>
-        <w:t>. Fetch</w:t>
-      </w:r>
-      <w:bookmarkEnd w:id="22"/>
     </w:p>
     <w:p>
       <w:r>
@@ -20496,7 +20817,7 @@
       <w:pPr>
         <w:pStyle w:val="Heading2"/>
       </w:pPr>
-      <w:bookmarkStart w:id="23" w:name="_Toc31622689"/>
+      <w:bookmarkStart w:id="22" w:name="_Toc33441511"/>
       <w:r>
         <w:lastRenderedPageBreak/>
         <w:t>5.2</w:t>
@@ -20504,7 +20825,7 @@
       <w:r>
         <w:t>. Decode</w:t>
       </w:r>
-      <w:bookmarkEnd w:id="23"/>
+      <w:bookmarkEnd w:id="22"/>
     </w:p>
     <w:p>
       <w:r>
@@ -20655,7 +20976,7 @@
       <w:pPr>
         <w:pStyle w:val="Heading2"/>
       </w:pPr>
-      <w:bookmarkStart w:id="24" w:name="_Toc31622690"/>
+      <w:bookmarkStart w:id="23" w:name="_Toc33441512"/>
       <w:r>
         <w:lastRenderedPageBreak/>
         <w:t>5.3</w:t>
@@ -20663,26 +20984,26 @@
       <w:r>
         <w:t>. Execution</w:t>
       </w:r>
+      <w:bookmarkEnd w:id="23"/>
+    </w:p>
+    <w:p>
+      <w:pPr>
+        <w:pStyle w:val="Heading3"/>
+      </w:pPr>
+      <w:bookmarkStart w:id="24" w:name="_Toc33441513"/>
+      <w:r>
+        <w:t>5.3.</w:t>
+      </w:r>
+      <w:r>
+        <w:t>l.</w:t>
+      </w:r>
+      <w:r>
+        <w:t xml:space="preserve"> </w:t>
+      </w:r>
+      <w:r>
+        <w:t>Memory reference instructions</w:t>
+      </w:r>
       <w:bookmarkEnd w:id="24"/>
-    </w:p>
-    <w:p>
-      <w:pPr>
-        <w:pStyle w:val="Heading3"/>
-      </w:pPr>
-      <w:bookmarkStart w:id="25" w:name="_Toc31622691"/>
-      <w:r>
-        <w:t>5.3.</w:t>
-      </w:r>
-      <w:r>
-        <w:t>l.</w:t>
-      </w:r>
-      <w:r>
-        <w:t xml:space="preserve"> </w:t>
-      </w:r>
-      <w:r>
-        <w:t>Memory reference instructions</w:t>
-      </w:r>
-      <w:bookmarkEnd w:id="25"/>
     </w:p>
     <w:p>
       <w:pPr>
@@ -21807,21 +22128,15 @@
       <w:pPr>
         <w:pStyle w:val="Heading3"/>
       </w:pPr>
-      <w:bookmarkStart w:id="26" w:name="_Toc31622692"/>
+      <w:bookmarkStart w:id="25" w:name="_Toc33441514"/>
       <w:r>
         <w:lastRenderedPageBreak/>
-        <w:t>5.3</w:t>
-      </w:r>
-      <w:r>
-        <w:t>.2</w:t>
-      </w:r>
-      <w:r>
-        <w:t xml:space="preserve">. </w:t>
+        <w:t xml:space="preserve">5.3.2. </w:t>
       </w:r>
       <w:r>
         <w:t>Register reference instructions</w:t>
       </w:r>
-      <w:bookmarkEnd w:id="26"/>
+      <w:bookmarkEnd w:id="25"/>
     </w:p>
     <w:p>
       <w:proofErr w:type="gramStart"/>
@@ -21847,13 +22162,7 @@
         <w:pStyle w:val="Heading4"/>
       </w:pPr>
       <w:r>
-        <w:t>5.3.</w:t>
-      </w:r>
-      <w:r>
-        <w:t>2.1.</w:t>
-      </w:r>
-      <w:r>
-        <w:t xml:space="preserve"> </w:t>
+        <w:t xml:space="preserve">5.3.2.1. </w:t>
       </w:r>
       <w:r>
         <w:t>CLA</w:t>
@@ -21895,10 +22204,7 @@
         </w:rPr>
       </w:pPr>
       <w:r>
-        <w:t>5.3.2.</w:t>
-      </w:r>
-      <w:r>
-        <w:t xml:space="preserve">2. </w:t>
+        <w:t xml:space="preserve">5.3.2.2. </w:t>
       </w:r>
       <w:r>
         <w:rPr>
@@ -21970,10 +22276,7 @@
         </w:rPr>
       </w:pPr>
       <w:r>
-        <w:t>5.3.2.</w:t>
-      </w:r>
-      <w:r>
-        <w:t xml:space="preserve">3. </w:t>
+        <w:t xml:space="preserve">5.3.2.3. </w:t>
       </w:r>
       <w:r>
         <w:rPr>
@@ -22006,13 +22309,7 @@
         <w:pStyle w:val="Heading4"/>
       </w:pPr>
       <w:r>
-        <w:t>5.3.2.</w:t>
-      </w:r>
-      <w:r>
-        <w:t>4</w:t>
-      </w:r>
-      <w:r>
-        <w:t xml:space="preserve">. </w:t>
+        <w:t xml:space="preserve">5.3.2.4. </w:t>
       </w:r>
       <w:r>
         <w:t>CME</w:t>
@@ -22051,13 +22348,7 @@
         <w:pStyle w:val="Heading4"/>
       </w:pPr>
       <w:r>
-        <w:t>5.3.2.</w:t>
-      </w:r>
-      <w:r>
-        <w:t>5</w:t>
-      </w:r>
-      <w:r>
-        <w:t xml:space="preserve">. </w:t>
+        <w:t xml:space="preserve">5.3.2.5. </w:t>
       </w:r>
       <w:r>
         <w:t>CIR</w:t>
@@ -22120,13 +22411,7 @@
         <w:pStyle w:val="Heading4"/>
       </w:pPr>
       <w:r>
-        <w:t>5.3.2.</w:t>
-      </w:r>
-      <w:r>
-        <w:t>6</w:t>
-      </w:r>
-      <w:r>
-        <w:t xml:space="preserve">. </w:t>
+        <w:t xml:space="preserve">5.3.2.6. </w:t>
       </w:r>
       <w:r>
         <w:t>CIL</w:t>
@@ -22190,13 +22475,7 @@
       </w:pPr>
       <w:r>
         <w:lastRenderedPageBreak/>
-        <w:t>5.3.2.</w:t>
-      </w:r>
-      <w:r>
-        <w:t>7</w:t>
-      </w:r>
-      <w:r>
-        <w:t xml:space="preserve">. </w:t>
+        <w:t xml:space="preserve">5.3.2.7. </w:t>
       </w:r>
       <w:r>
         <w:t>INC</w:t>
@@ -22243,59 +22522,53 @@
         <w:pStyle w:val="Heading4"/>
       </w:pPr>
       <w:r>
-        <w:t>5.3.2.</w:t>
-      </w:r>
-      <w:r>
+        <w:t xml:space="preserve">5.3.2.8. </w:t>
+      </w:r>
+      <w:r>
+        <w:t>DEC</w:t>
+      </w:r>
+    </w:p>
+    <w:p>
+      <w:pPr>
+        <w:rPr>
+          <w:rFonts w:eastAsia="Times New Roman" w:cs="Times New Roman"/>
+        </w:rPr>
+      </w:pPr>
+      <w:r>
+        <w:rPr>
+          <w:rFonts w:eastAsia="Times New Roman" w:cs="Times New Roman"/>
+        </w:rPr>
+        <w:t xml:space="preserve">It decrements the content of AC by </w:t>
+      </w:r>
+      <w:proofErr w:type="gramStart"/>
+      <w:r>
+        <w:rPr>
+          <w:rFonts w:eastAsia="Times New Roman" w:cs="Times New Roman"/>
+        </w:rPr>
+        <w:t>one..</w:t>
+      </w:r>
+      <w:proofErr w:type="gramEnd"/>
+    </w:p>
+    <w:p>
+      <w:pPr>
+        <w:rPr>
+          <w:rFonts w:eastAsia="Times New Roman" w:cs="Times New Roman"/>
+        </w:rPr>
+      </w:pPr>
+      <w:r>
+        <w:rPr>
+          <w:rFonts w:eastAsia="Times New Roman" w:cs="Times New Roman"/>
+        </w:rPr>
+        <w:t>rB</w:t>
+      </w:r>
+      <w:r>
+        <w:rPr>
+          <w:rFonts w:eastAsia="Times New Roman" w:cs="Times New Roman"/>
+          <w:vertAlign w:val="subscript"/>
+        </w:rPr>
         <w:t>8</w:t>
       </w:r>
       <w:r>
-        <w:t xml:space="preserve">. </w:t>
-      </w:r>
-      <w:r>
-        <w:t>DEC</w:t>
-      </w:r>
-    </w:p>
-    <w:p>
-      <w:pPr>
-        <w:rPr>
-          <w:rFonts w:eastAsia="Times New Roman" w:cs="Times New Roman"/>
-        </w:rPr>
-      </w:pPr>
-      <w:r>
-        <w:rPr>
-          <w:rFonts w:eastAsia="Times New Roman" w:cs="Times New Roman"/>
-        </w:rPr>
-        <w:t xml:space="preserve">It decrements the content of AC by </w:t>
-      </w:r>
-      <w:proofErr w:type="gramStart"/>
-      <w:r>
-        <w:rPr>
-          <w:rFonts w:eastAsia="Times New Roman" w:cs="Times New Roman"/>
-        </w:rPr>
-        <w:t>one..</w:t>
-      </w:r>
-      <w:proofErr w:type="gramEnd"/>
-    </w:p>
-    <w:p>
-      <w:pPr>
-        <w:rPr>
-          <w:rFonts w:eastAsia="Times New Roman" w:cs="Times New Roman"/>
-        </w:rPr>
-      </w:pPr>
-      <w:r>
-        <w:rPr>
-          <w:rFonts w:eastAsia="Times New Roman" w:cs="Times New Roman"/>
-        </w:rPr>
-        <w:t>rB</w:t>
-      </w:r>
-      <w:r>
-        <w:rPr>
-          <w:rFonts w:eastAsia="Times New Roman" w:cs="Times New Roman"/>
-          <w:vertAlign w:val="subscript"/>
-        </w:rPr>
-        <w:t>8</w:t>
-      </w:r>
-      <w:r>
         <w:t>: AC←AC-1</w:t>
       </w:r>
     </w:p>
@@ -22304,13 +22577,7 @@
         <w:pStyle w:val="Heading4"/>
       </w:pPr>
       <w:r>
-        <w:t>5.3.2.</w:t>
-      </w:r>
-      <w:r>
-        <w:t>9</w:t>
-      </w:r>
-      <w:r>
-        <w:t xml:space="preserve">. </w:t>
+        <w:t xml:space="preserve">5.3.2.9. </w:t>
       </w:r>
       <w:r>
         <w:t>HLT</w:t>
@@ -22355,27 +22622,21 @@
           </w:cols>
         </w:sectPr>
       </w:pPr>
-      <w:bookmarkStart w:id="27" w:name="kix.5t9jg98yuxbi" w:colFirst="0" w:colLast="0"/>
+      <w:bookmarkStart w:id="26" w:name="kix.5t9jg98yuxbi" w:colFirst="0" w:colLast="0"/>
+      <w:bookmarkEnd w:id="26"/>
+    </w:p>
+    <w:p>
+      <w:pPr>
+        <w:pStyle w:val="Heading3"/>
+      </w:pPr>
+      <w:bookmarkStart w:id="27" w:name="_Toc33441515"/>
+      <w:r>
+        <w:t xml:space="preserve">5.3.3. </w:t>
+      </w:r>
+      <w:r>
+        <w:t>Input/output</w:t>
+      </w:r>
       <w:bookmarkEnd w:id="27"/>
-    </w:p>
-    <w:p>
-      <w:pPr>
-        <w:pStyle w:val="Heading3"/>
-      </w:pPr>
-      <w:bookmarkStart w:id="28" w:name="_Toc31622693"/>
-      <w:r>
-        <w:t>5.3.</w:t>
-      </w:r>
-      <w:r>
-        <w:t>3</w:t>
-      </w:r>
-      <w:r>
-        <w:t xml:space="preserve">. </w:t>
-      </w:r>
-      <w:r>
-        <w:t>Input/output</w:t>
-      </w:r>
-      <w:bookmarkEnd w:id="28"/>
       <w:r>
         <w:t xml:space="preserve"> </w:t>
       </w:r>
@@ -22404,10 +22665,7 @@
         <w:pStyle w:val="Heading4"/>
       </w:pPr>
       <w:r>
-        <w:t>5.3.3</w:t>
-      </w:r>
-      <w:r>
-        <w:t>.</w:t>
+        <w:t>5.3.3.</w:t>
       </w:r>
       <w:r>
         <w:t>1. INP</w:t>
@@ -22446,10 +22704,7 @@
         <w:pStyle w:val="Heading4"/>
       </w:pPr>
       <w:r>
-        <w:t>5.3.3.</w:t>
-      </w:r>
-      <w:r>
-        <w:t xml:space="preserve">2. </w:t>
+        <w:t xml:space="preserve">5.3.3.2. </w:t>
       </w:r>
       <w:r>
         <w:t>OUT</w:t>
@@ -22519,10 +22774,7 @@
         <w:pStyle w:val="Heading4"/>
       </w:pPr>
       <w:r>
-        <w:t>5.3.3.</w:t>
-      </w:r>
-      <w:r>
-        <w:t xml:space="preserve">3. </w:t>
+        <w:t xml:space="preserve">5.3.3.3. </w:t>
       </w:r>
       <w:r>
         <w:t>SKI</w:t>
@@ -22570,10 +22822,7 @@
         <w:pStyle w:val="Heading4"/>
       </w:pPr>
       <w:r>
-        <w:t>5.3.3.</w:t>
-      </w:r>
-      <w:r>
-        <w:t xml:space="preserve">4. </w:t>
+        <w:t xml:space="preserve">5.3.3.4. </w:t>
       </w:r>
       <w:r>
         <w:t>SKO</w:t>
@@ -22625,10 +22874,7 @@
         <w:pStyle w:val="Heading4"/>
       </w:pPr>
       <w:r>
-        <w:t>5.3.3.</w:t>
-      </w:r>
-      <w:r>
-        <w:t xml:space="preserve">5. </w:t>
+        <w:t xml:space="preserve">5.3.3.5. </w:t>
       </w:r>
       <w:r>
         <w:t>ION</w:t>
@@ -22656,10 +22902,7 @@
         <w:pStyle w:val="Heading4"/>
       </w:pPr>
       <w:r>
-        <w:t>5.3.3.</w:t>
-      </w:r>
-      <w:r>
-        <w:t xml:space="preserve">6. </w:t>
+        <w:t xml:space="preserve">5.3.3.6. </w:t>
       </w:r>
       <w:r>
         <w:t>IOF</w:t>
@@ -22691,8 +22934,8 @@
           <w:szCs w:val="20"/>
         </w:rPr>
       </w:pPr>
-      <w:bookmarkStart w:id="29" w:name="kix.h9588ueilzcr" w:colFirst="0" w:colLast="0"/>
-      <w:bookmarkEnd w:id="29"/>
+      <w:bookmarkStart w:id="28" w:name="kix.h9588ueilzcr" w:colFirst="0" w:colLast="0"/>
+      <w:bookmarkEnd w:id="28"/>
       <w:r>
         <w:rPr>
           <w:rFonts w:eastAsia="Times New Roman" w:cs="Times New Roman"/>
@@ -22706,12 +22949,12 @@
       <w:pPr>
         <w:pStyle w:val="Heading1"/>
       </w:pPr>
-      <w:bookmarkStart w:id="30" w:name="_Toc31622694"/>
+      <w:bookmarkStart w:id="29" w:name="_Toc33441516"/>
       <w:r>
         <w:lastRenderedPageBreak/>
         <w:t>DESIGN OF INDIVIDUAL COMPONENT</w:t>
       </w:r>
-      <w:bookmarkEnd w:id="30"/>
+      <w:bookmarkEnd w:id="29"/>
     </w:p>
     <w:p>
       <w:pPr>
@@ -22779,24 +23022,14 @@
       <w:r>
         <w:t xml:space="preserve">Figure </w:t>
       </w:r>
-      <w:r>
-        <w:fldChar w:fldCharType="begin"/>
-      </w:r>
-      <w:r>
-        <w:instrText xml:space="preserve"> SEQ Figure \* ARABIC </w:instrText>
-      </w:r>
-      <w:r>
-        <w:fldChar w:fldCharType="separate"/>
-      </w:r>
-      <w:r>
-        <w:rPr>
-          <w:noProof/>
-        </w:rPr>
-        <w:t>1</w:t>
-      </w:r>
-      <w:r>
-        <w:fldChar w:fldCharType="end"/>
-      </w:r>
+      <w:fldSimple w:instr=" SEQ Figure \* ARABIC ">
+        <w:r>
+          <w:rPr>
+            <w:noProof/>
+          </w:rPr>
+          <w:t>1</w:t>
+        </w:r>
+      </w:fldSimple>
       <w:r>
         <w:t xml:space="preserve"> Sequence Counter (SC)</w:t>
       </w:r>
@@ -22876,24 +23109,14 @@
       <w:r>
         <w:t xml:space="preserve">Figure </w:t>
       </w:r>
-      <w:r>
-        <w:fldChar w:fldCharType="begin"/>
-      </w:r>
-      <w:r>
-        <w:instrText xml:space="preserve"> SEQ Figure \* ARABIC </w:instrText>
-      </w:r>
-      <w:r>
-        <w:fldChar w:fldCharType="separate"/>
-      </w:r>
-      <w:r>
-        <w:rPr>
-          <w:noProof/>
-        </w:rPr>
-        <w:t>2</w:t>
-      </w:r>
-      <w:r>
-        <w:fldChar w:fldCharType="end"/>
-      </w:r>
+      <w:fldSimple w:instr=" SEQ Figure \* ARABIC ">
+        <w:r>
+          <w:rPr>
+            <w:noProof/>
+          </w:rPr>
+          <w:t>2</w:t>
+        </w:r>
+      </w:fldSimple>
       <w:r>
         <w:t xml:space="preserve"> Arithmetic and Logic Unit (ALU)</w:t>
       </w:r>
@@ -22966,24 +23189,14 @@
       <w:r>
         <w:t xml:space="preserve">Figure </w:t>
       </w:r>
-      <w:r>
-        <w:fldChar w:fldCharType="begin"/>
-      </w:r>
-      <w:r>
-        <w:instrText xml:space="preserve"> SEQ Figure \* ARABIC </w:instrText>
-      </w:r>
-      <w:r>
-        <w:fldChar w:fldCharType="separate"/>
-      </w:r>
-      <w:r>
-        <w:rPr>
-          <w:noProof/>
-        </w:rPr>
-        <w:t>3</w:t>
-      </w:r>
-      <w:r>
-        <w:fldChar w:fldCharType="end"/>
-      </w:r>
+      <w:fldSimple w:instr=" SEQ Figure \* ARABIC ">
+        <w:r>
+          <w:rPr>
+            <w:noProof/>
+          </w:rPr>
+          <w:t>3</w:t>
+        </w:r>
+      </w:fldSimple>
       <w:r>
         <w:t xml:space="preserve"> Arithmetic Circuit</w:t>
       </w:r>
@@ -23056,24 +23269,14 @@
       <w:r>
         <w:t xml:space="preserve">Figure </w:t>
       </w:r>
-      <w:r>
-        <w:fldChar w:fldCharType="begin"/>
-      </w:r>
-      <w:r>
-        <w:instrText xml:space="preserve"> SEQ Figure \* ARABIC </w:instrText>
-      </w:r>
-      <w:r>
-        <w:fldChar w:fldCharType="separate"/>
-      </w:r>
-      <w:r>
-        <w:rPr>
-          <w:noProof/>
-        </w:rPr>
-        <w:t>4</w:t>
-      </w:r>
-      <w:r>
-        <w:fldChar w:fldCharType="end"/>
-      </w:r>
+      <w:fldSimple w:instr=" SEQ Figure \* ARABIC ">
+        <w:r>
+          <w:rPr>
+            <w:noProof/>
+          </w:rPr>
+          <w:t>4</w:t>
+        </w:r>
+      </w:fldSimple>
       <w:r>
         <w:t xml:space="preserve"> Logic Circuit</w:t>
       </w:r>
@@ -23146,24 +23349,14 @@
       <w:r>
         <w:t xml:space="preserve">Figure </w:t>
       </w:r>
-      <w:r>
-        <w:fldChar w:fldCharType="begin"/>
-      </w:r>
-      <w:r>
-        <w:instrText xml:space="preserve"> SEQ Figure \* ARABIC </w:instrText>
-      </w:r>
-      <w:r>
-        <w:fldChar w:fldCharType="separate"/>
-      </w:r>
-      <w:r>
-        <w:rPr>
-          <w:noProof/>
-        </w:rPr>
-        <w:t>5</w:t>
-      </w:r>
-      <w:r>
-        <w:fldChar w:fldCharType="end"/>
-      </w:r>
+      <w:fldSimple w:instr=" SEQ Figure \* ARABIC ">
+        <w:r>
+          <w:rPr>
+            <w:noProof/>
+          </w:rPr>
+          <w:t>5</w:t>
+        </w:r>
+      </w:fldSimple>
       <w:r>
         <w:t xml:space="preserve"> Accumulator (AC)</w:t>
       </w:r>
@@ -23236,24 +23429,14 @@
       <w:r>
         <w:t xml:space="preserve">Figure </w:t>
       </w:r>
-      <w:r>
-        <w:fldChar w:fldCharType="begin"/>
-      </w:r>
-      <w:r>
-        <w:instrText xml:space="preserve"> SEQ Figure \* ARABIC </w:instrText>
-      </w:r>
-      <w:r>
-        <w:fldChar w:fldCharType="separate"/>
-      </w:r>
-      <w:r>
-        <w:rPr>
-          <w:noProof/>
-        </w:rPr>
-        <w:t>6</w:t>
-      </w:r>
-      <w:r>
-        <w:fldChar w:fldCharType="end"/>
-      </w:r>
+      <w:fldSimple w:instr=" SEQ Figure \* ARABIC ">
+        <w:r>
+          <w:rPr>
+            <w:noProof/>
+          </w:rPr>
+          <w:t>6</w:t>
+        </w:r>
+      </w:fldSimple>
       <w:r>
         <w:t xml:space="preserve"> CPU MAIN BUS Circuit</w:t>
       </w:r>
@@ -23262,7 +23445,7 @@
       <w:pPr>
         <w:pStyle w:val="Heading1"/>
       </w:pPr>
-      <w:bookmarkStart w:id="31" w:name="_Toc31622695"/>
+      <w:bookmarkStart w:id="30" w:name="_Toc33441517"/>
       <w:r>
         <w:lastRenderedPageBreak/>
         <w:t>6</w:t>
@@ -23274,89 +23457,89 @@
         <w:tab/>
         <w:t>CONCLUSION</w:t>
       </w:r>
+      <w:bookmarkEnd w:id="30"/>
+    </w:p>
+    <w:p>
+      <w:pPr>
+        <w:rPr>
+          <w:rFonts w:eastAsia="Times New Roman" w:cs="Times New Roman"/>
+          <w:szCs w:val="24"/>
+        </w:rPr>
+      </w:pPr>
+      <w:r>
+        <w:t xml:space="preserve">The objective of designing this computer was not to build a computer that can match the modern computer in any aspect of computing. But the goal was to </w:t>
+      </w:r>
+      <w:r>
+        <w:t>simulate</w:t>
+      </w:r>
+      <w:r>
+        <w:t xml:space="preserve"> a simple model to describe how computers function. The </w:t>
+      </w:r>
+      <w:r>
+        <w:t>3</w:t>
+      </w:r>
+      <w:r>
+        <w:t xml:space="preserve">2K X </w:t>
+      </w:r>
+      <w:r>
+        <w:t>20</w:t>
+      </w:r>
+      <w:r>
+        <w:t xml:space="preserve"> computer explains how an ALU works, what CU is</w:t>
+      </w:r>
+      <w:r>
+        <w:t xml:space="preserve">, </w:t>
+      </w:r>
+      <w:r>
+        <w:t>how registers work within the CPU</w:t>
+      </w:r>
+      <w:r>
+        <w:t xml:space="preserve"> and how each assembly level instruction is handled by the CPU</w:t>
+      </w:r>
+      <w:r>
+        <w:rPr>
+          <w:rFonts w:eastAsia="Times New Roman" w:cs="Times New Roman"/>
+          <w:szCs w:val="24"/>
+        </w:rPr>
+        <w:t>.</w:t>
+      </w:r>
+      <w:bookmarkStart w:id="31" w:name="kix.anpaivx1o6g2" w:colFirst="0" w:colLast="0"/>
       <w:bookmarkEnd w:id="31"/>
-    </w:p>
-    <w:p>
-      <w:pPr>
+      <w:r>
         <w:rPr>
           <w:rFonts w:eastAsia="Times New Roman" w:cs="Times New Roman"/>
           <w:szCs w:val="24"/>
         </w:rPr>
-      </w:pPr>
-      <w:r>
-        <w:t xml:space="preserve">The objective of designing this computer was not to build a computer that can match the modern computer in any aspect of computing. But the goal was to </w:t>
-      </w:r>
-      <w:r>
-        <w:t>simulate</w:t>
-      </w:r>
-      <w:r>
-        <w:t xml:space="preserve"> a simple model to describe how computers function. The </w:t>
-      </w:r>
-      <w:r>
-        <w:t>3</w:t>
-      </w:r>
-      <w:r>
-        <w:t xml:space="preserve">2K X </w:t>
-      </w:r>
-      <w:r>
-        <w:t>20</w:t>
-      </w:r>
-      <w:r>
-        <w:t xml:space="preserve"> computer explains how an ALU works, what CU is</w:t>
-      </w:r>
-      <w:r>
-        <w:t xml:space="preserve">, </w:t>
-      </w:r>
-      <w:r>
-        <w:t>how registers work within the CPU</w:t>
-      </w:r>
-      <w:r>
-        <w:t xml:space="preserve"> and how each assembly level instruction is handled by the CPU</w:t>
+        <w:t xml:space="preserve"> In this way, our CPU is being simulated in </w:t>
       </w:r>
       <w:r>
         <w:rPr>
           <w:rFonts w:eastAsia="Times New Roman" w:cs="Times New Roman"/>
           <w:szCs w:val="24"/>
         </w:rPr>
-        <w:t>.</w:t>
-      </w:r>
-      <w:bookmarkStart w:id="32" w:name="kix.anpaivx1o6g2" w:colFirst="0" w:colLast="0"/>
-      <w:bookmarkEnd w:id="32"/>
+        <w:t>L</w:t>
+      </w:r>
       <w:r>
         <w:rPr>
           <w:rFonts w:eastAsia="Times New Roman" w:cs="Times New Roman"/>
           <w:szCs w:val="24"/>
         </w:rPr>
-        <w:t xml:space="preserve"> In this way, our CPU is being simulated in </w:t>
-      </w:r>
-      <w:r>
+        <w:t>ogisim.</w:t>
+      </w:r>
+    </w:p>
+    <w:p>
+      <w:pPr>
+        <w:spacing w:before="0" w:after="0"/>
         <w:rPr>
           <w:rFonts w:eastAsia="Times New Roman" w:cs="Times New Roman"/>
           <w:szCs w:val="24"/>
         </w:rPr>
-        <w:t>L</w:t>
-      </w:r>
+      </w:pPr>
       <w:r>
         <w:rPr>
           <w:rFonts w:eastAsia="Times New Roman" w:cs="Times New Roman"/>
           <w:szCs w:val="24"/>
         </w:rPr>
-        <w:t>ogisim.</w:t>
-      </w:r>
-    </w:p>
-    <w:p>
-      <w:pPr>
-        <w:spacing w:before="0" w:after="0"/>
-        <w:rPr>
-          <w:rFonts w:eastAsia="Times New Roman" w:cs="Times New Roman"/>
-          <w:szCs w:val="24"/>
-        </w:rPr>
-      </w:pPr>
-      <w:r>
-        <w:rPr>
-          <w:rFonts w:eastAsia="Times New Roman" w:cs="Times New Roman"/>
-          <w:szCs w:val="24"/>
-        </w:rPr>
         <w:br w:type="page"/>
       </w:r>
     </w:p>
@@ -23364,12 +23547,12 @@
       <w:pPr>
         <w:pStyle w:val="Heading1"/>
       </w:pPr>
-      <w:bookmarkStart w:id="33" w:name="_Toc31622696"/>
+      <w:bookmarkStart w:id="32" w:name="_Toc33441518"/>
       <w:r>
         <w:lastRenderedPageBreak/>
         <w:t>BIBLIOGRAPHY</w:t>
       </w:r>
-      <w:bookmarkEnd w:id="33"/>
+      <w:bookmarkEnd w:id="32"/>
     </w:p>
     <w:p>
       <w:pPr>
@@ -24693,6 +24876,7 @@
   <w:style w:type="character" w:default="1" w:styleId="DefaultParagraphFont">
     <w:name w:val="Default Paragraph Font"/>
     <w:uiPriority w:val="1"/>
+    <w:semiHidden/>
     <w:unhideWhenUsed/>
   </w:style>
   <w:style w:type="table" w:default="1" w:styleId="TableNormal">
@@ -25394,7 +25578,7 @@
 </file>
 
 <file path=customXml/itemProps1.xml><?xml version="1.0" encoding="utf-8"?>
-<ds:datastoreItem xmlns:ds="http://schemas.openxmlformats.org/officeDocument/2006/customXml" ds:itemID="{61D07C23-826C-451A-95D0-E2FF221C9CE8}">
+<ds:datastoreItem xmlns:ds="http://schemas.openxmlformats.org/officeDocument/2006/customXml" ds:itemID="{CEB4570E-E84D-4F3F-99CD-12807B32805B}">
   <ds:schemaRefs>
     <ds:schemaRef ds:uri="http://schemas.openxmlformats.org/officeDocument/2006/bibliography"/>
   </ds:schemaRefs>

</xml_diff>